<commit_message>
copper cons and mol word
Signed-off-by: Reza <rmazloom88@gmail.com>
</commit_message>
<xml_diff>
--- a/main/src/main/resources/reports/word/Molybdenum Oxide.docx
+++ b/main/src/main/resources/reports/word/Molybdenum Oxide.docx
@@ -8,7 +8,7 @@
         <w:spacing w:line="276" w:lineRule="auto"/>
         <w:ind w:left="-514"/>
         <w:rPr>
-          <w:rFonts w:cs="B Titr"/>
+          <w:rtl/>
         </w:rPr>
       </w:pPr>
       <w:r>
@@ -18,18 +18,18 @@
         <mc:AlternateContent>
           <mc:Choice Requires="wps">
             <w:drawing>
-              <wp:anchor distT="0" distB="0" distL="114300" distR="114300" simplePos="0" relativeHeight="251670528" behindDoc="0" locked="0" layoutInCell="1" allowOverlap="1" wp14:anchorId="58C38AB4" wp14:editId="60AD1226">
+              <wp:anchor distT="0" distB="0" distL="114300" distR="114300" simplePos="0" relativeHeight="251688960" behindDoc="1" locked="0" layoutInCell="1" allowOverlap="1" wp14:anchorId="1B3C4247" wp14:editId="71C74B92">
                 <wp:simplePos x="0" y="0"/>
                 <wp:positionH relativeFrom="column">
-                  <wp:posOffset>167640</wp:posOffset>
+                  <wp:posOffset>5383987</wp:posOffset>
                 </wp:positionH>
                 <wp:positionV relativeFrom="paragraph">
-                  <wp:posOffset>757473</wp:posOffset>
+                  <wp:posOffset>529234</wp:posOffset>
                 </wp:positionV>
-                <wp:extent cx="852170" cy="328930"/>
-                <wp:effectExtent l="0" t="0" r="24130" b="13970"/>
+                <wp:extent cx="636422" cy="285293"/>
+                <wp:effectExtent l="0" t="0" r="11430" b="19685"/>
                 <wp:wrapNone/>
-                <wp:docPr id="11" name="Text Box 11"/>
+                <wp:docPr id="4" name="Text Box 4"/>
                 <wp:cNvGraphicFramePr/>
                 <a:graphic xmlns:a="http://schemas.openxmlformats.org/drawingml/2006/main">
                   <a:graphicData uri="http://schemas.microsoft.com/office/word/2010/wordprocessingShape">
@@ -38,7 +38,7 @@
                       <wps:spPr>
                         <a:xfrm>
                           <a:off x="0" y="0"/>
-                          <a:ext cx="852170" cy="328930"/>
+                          <a:ext cx="636422" cy="285293"/>
                         </a:xfrm>
                         <a:prstGeom prst="rect">
                           <a:avLst/>
@@ -56,28 +56,33 @@
                         <w:txbxContent>
                           <w:p>
                             <w:pPr>
-                              <w:bidi/>
-                              <w:jc w:val="center"/>
+                              <w:jc w:val="both"/>
                               <w:rPr>
-                                <w:rtl/>
+                                <w:rFonts w:cstheme="minorHAnsi"/>
+                                <w:b/>
+                                <w:bCs/>
                                 <w:lang w:bidi="fa-IR"/>
                               </w:rPr>
                             </w:pPr>
+                            <w:proofErr w:type="spellStart"/>
                             <w:r>
                               <w:rPr>
-                                <w:rFonts w:cs="B Titr" w:hint="cs"/>
-                                <w:rtl/>
+                                <w:rFonts w:cstheme="minorHAnsi"/>
+                                <w:b/>
+                                <w:bCs/>
                                 <w:lang w:bidi="fa-IR"/>
                               </w:rPr>
-                              <w:t xml:space="preserve">پیوست: </w:t>
+                              <w:t>Nicico</w:t>
                             </w:r>
+                            <w:proofErr w:type="spellEnd"/>
                             <w:r>
                               <w:rPr>
-                                <w:rFonts w:cs="0 Nazanin" w:hint="cs"/>
-                                <w:rtl/>
+                                <w:rFonts w:cstheme="minorHAnsi"/>
+                                <w:b/>
+                                <w:bCs/>
                                 <w:lang w:bidi="fa-IR"/>
                               </w:rPr>
-                              <w:t>ندارد</w:t>
+                              <w:t>.</w:t>
                             </w:r>
                           </w:p>
                         </w:txbxContent>
@@ -102,37 +107,42 @@
           </mc:Choice>
           <mc:Fallback>
             <w:pict>
-              <v:shapetype w14:anchorId="58C38AB4" id="_x0000_t202" coordsize="21600,21600" o:spt="202" path="m,l,21600r21600,l21600,xe">
+              <v:shapetype w14:anchorId="1B3C4247" id="_x0000_t202" coordsize="21600,21600" o:spt="202" path="m,l,21600r21600,l21600,xe">
                 <v:stroke joinstyle="miter"/>
                 <v:path gradientshapeok="t" o:connecttype="rect"/>
               </v:shapetype>
-              <v:shape id="Text Box 11" o:spid="_x0000_s1026" type="#_x0000_t202" style="position:absolute;left:0;text-align:left;margin-left:13.2pt;margin-top:59.65pt;width:67.1pt;height:25.9pt;z-index:251670528;visibility:visible;mso-wrap-style:square;mso-width-percent:0;mso-height-percent:0;mso-wrap-distance-left:9pt;mso-wrap-distance-top:0;mso-wrap-distance-right:9pt;mso-wrap-distance-bottom:0;mso-position-horizontal:absolute;mso-position-horizontal-relative:text;mso-position-vertical:absolute;mso-position-vertical-relative:text;mso-width-percent:0;mso-height-percent:0;mso-width-relative:margin;mso-height-relative:margin;v-text-anchor:top" o:gfxdata="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" fillcolor="white [3201]" strokecolor="white [3212]" strokeweight=".5pt">
+              <v:shape id="Text Box 4" o:spid="_x0000_s1026" type="#_x0000_t202" style="position:absolute;left:0;text-align:left;margin-left:423.95pt;margin-top:41.65pt;width:50.1pt;height:22.45pt;z-index:-251627520;visibility:visible;mso-wrap-style:square;mso-width-percent:0;mso-height-percent:0;mso-wrap-distance-left:9pt;mso-wrap-distance-top:0;mso-wrap-distance-right:9pt;mso-wrap-distance-bottom:0;mso-position-horizontal:absolute;mso-position-horizontal-relative:text;mso-position-vertical:absolute;mso-position-vertical-relative:text;mso-width-percent:0;mso-height-percent:0;mso-width-relative:margin;mso-height-relative:margin;v-text-anchor:top" o:gfxdata="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" fillcolor="white [3201]" strokecolor="white [3212]" strokeweight=".5pt">
                 <v:textbox>
                   <w:txbxContent>
                     <w:p>
                       <w:pPr>
-                        <w:bidi/>
-                        <w:jc w:val="center"/>
+                        <w:jc w:val="both"/>
                         <w:rPr>
-                          <w:rtl/>
+                          <w:rFonts w:cstheme="minorHAnsi"/>
+                          <w:b/>
+                          <w:bCs/>
                           <w:lang w:bidi="fa-IR"/>
                         </w:rPr>
                       </w:pPr>
+                      <w:proofErr w:type="spellStart"/>
                       <w:r>
                         <w:rPr>
-                          <w:rFonts w:cs="B Titr" w:hint="cs"/>
-                          <w:rtl/>
+                          <w:rFonts w:cstheme="minorHAnsi"/>
+                          <w:b/>
+                          <w:bCs/>
                           <w:lang w:bidi="fa-IR"/>
                         </w:rPr>
-                        <w:t xml:space="preserve">پیوست: </w:t>
+                        <w:t>Nicico</w:t>
                       </w:r>
+                      <w:proofErr w:type="spellEnd"/>
                       <w:r>
                         <w:rPr>
-                          <w:rFonts w:cs="0 Nazanin" w:hint="cs"/>
-                          <w:rtl/>
+                          <w:rFonts w:cstheme="minorHAnsi"/>
+                          <w:b/>
+                          <w:bCs/>
                           <w:lang w:bidi="fa-IR"/>
                         </w:rPr>
-                        <w:t>ندارد</w:t>
+                        <w:t>.</w:t>
                       </w:r>
                     </w:p>
                   </w:txbxContent>
@@ -149,267 +159,13 @@
         <mc:AlternateContent>
           <mc:Choice Requires="wps">
             <w:drawing>
-              <wp:anchor distT="0" distB="0" distL="114300" distR="114300" simplePos="0" relativeHeight="251668480" behindDoc="0" locked="0" layoutInCell="1" allowOverlap="1" wp14:anchorId="5ADD376F" wp14:editId="73A48A91">
+              <wp:anchor distT="0" distB="0" distL="114300" distR="114300" simplePos="0" relativeHeight="251661312" behindDoc="0" locked="0" layoutInCell="1" allowOverlap="1" wp14:anchorId="7D819409" wp14:editId="6F190651">
                 <wp:simplePos x="0" y="0"/>
                 <wp:positionH relativeFrom="column">
-                  <wp:posOffset>1470025</wp:posOffset>
+                  <wp:posOffset>-285445</wp:posOffset>
                 </wp:positionH>
                 <wp:positionV relativeFrom="paragraph">
-                  <wp:posOffset>765093</wp:posOffset>
-                </wp:positionV>
-                <wp:extent cx="1619885" cy="328930"/>
-                <wp:effectExtent l="0" t="0" r="18415" b="13970"/>
-                <wp:wrapNone/>
-                <wp:docPr id="10" name="Text Box 10"/>
-                <wp:cNvGraphicFramePr/>
-                <a:graphic xmlns:a="http://schemas.openxmlformats.org/drawingml/2006/main">
-                  <a:graphicData uri="http://schemas.microsoft.com/office/word/2010/wordprocessingShape">
-                    <wps:wsp>
-                      <wps:cNvSpPr txBox="1"/>
-                      <wps:spPr>
-                        <a:xfrm>
-                          <a:off x="0" y="0"/>
-                          <a:ext cx="1619885" cy="328930"/>
-                        </a:xfrm>
-                        <a:prstGeom prst="rect">
-                          <a:avLst/>
-                        </a:prstGeom>
-                        <a:solidFill>
-                          <a:schemeClr val="lt1"/>
-                        </a:solidFill>
-                        <a:ln w="6350">
-                          <a:solidFill>
-                            <a:schemeClr val="bg1"/>
-                          </a:solidFill>
-                        </a:ln>
-                      </wps:spPr>
-                      <wps:txbx>
-                        <w:txbxContent>
-                          <w:p>
-                            <w:pPr>
-                              <w:bidi/>
-                              <w:jc w:val="center"/>
-                              <w:rPr>
-                                <w:rtl/>
-                                <w:lang w:bidi="fa-IR"/>
-                              </w:rPr>
-                            </w:pPr>
-                            <w:r>
-                              <w:rPr>
-                                <w:rFonts w:cs="B Titr" w:hint="cs"/>
-                                <w:rtl/>
-                                <w:lang w:bidi="fa-IR"/>
-                              </w:rPr>
-                              <w:t xml:space="preserve">شناسه </w:t>
-                            </w:r>
-                            <w:r>
-                              <w:rPr>
-                                <w:rFonts w:cs="B Titr" w:hint="cs"/>
-                                <w:rtl/>
-                                <w:lang w:bidi="fa-IR"/>
-                              </w:rPr>
-                              <w:t xml:space="preserve">ملی : </w:t>
-                            </w:r>
-                            <w:r>
-                              <w:rPr>
-                                <w:rFonts w:cs="0 Nazanin" w:hint="cs"/>
-                                <w:rtl/>
-                                <w:lang w:bidi="fa-IR"/>
-                              </w:rPr>
-                              <w:t>10100582059</w:t>
-                            </w:r>
-                          </w:p>
-                        </w:txbxContent>
-                      </wps:txbx>
-                      <wps:bodyPr rot="0" spcFirstLastPara="0" vertOverflow="overflow" horzOverflow="overflow" vert="horz" wrap="square" lIns="91440" tIns="45720" rIns="91440" bIns="45720" numCol="1" spcCol="0" rtlCol="0" fromWordArt="0" anchor="t" anchorCtr="0" forceAA="0" compatLnSpc="1">
-                        <a:prstTxWarp prst="textNoShape">
-                          <a:avLst/>
-                        </a:prstTxWarp>
-                        <a:noAutofit/>
-                      </wps:bodyPr>
-                    </wps:wsp>
-                  </a:graphicData>
-                </a:graphic>
-                <wp14:sizeRelH relativeFrom="margin">
-                  <wp14:pctWidth>0</wp14:pctWidth>
-                </wp14:sizeRelH>
-                <wp14:sizeRelV relativeFrom="margin">
-                  <wp14:pctHeight>0</wp14:pctHeight>
-                </wp14:sizeRelV>
-              </wp:anchor>
-            </w:drawing>
-          </mc:Choice>
-          <mc:Fallback>
-            <w:pict>
-              <v:shape w14:anchorId="5ADD376F" id="Text Box 10" o:spid="_x0000_s1027" type="#_x0000_t202" style="position:absolute;left:0;text-align:left;margin-left:115.75pt;margin-top:60.25pt;width:127.55pt;height:25.9pt;z-index:251668480;visibility:visible;mso-wrap-style:square;mso-width-percent:0;mso-height-percent:0;mso-wrap-distance-left:9pt;mso-wrap-distance-top:0;mso-wrap-distance-right:9pt;mso-wrap-distance-bottom:0;mso-position-horizontal:absolute;mso-position-horizontal-relative:text;mso-position-vertical:absolute;mso-position-vertical-relative:text;mso-width-percent:0;mso-height-percent:0;mso-width-relative:margin;mso-height-relative:margin;v-text-anchor:top" o:gfxdata="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" fillcolor="white [3201]" strokecolor="white [3212]" strokeweight=".5pt">
-                <v:textbox>
-                  <w:txbxContent>
-                    <w:p>
-                      <w:pPr>
-                        <w:bidi/>
-                        <w:jc w:val="center"/>
-                        <w:rPr>
-                          <w:rtl/>
-                          <w:lang w:bidi="fa-IR"/>
-                        </w:rPr>
-                      </w:pPr>
-                      <w:r>
-                        <w:rPr>
-                          <w:rFonts w:cs="B Titr" w:hint="cs"/>
-                          <w:rtl/>
-                          <w:lang w:bidi="fa-IR"/>
-                        </w:rPr>
-                        <w:t xml:space="preserve">شناسه </w:t>
-                      </w:r>
-                      <w:r>
-                        <w:rPr>
-                          <w:rFonts w:cs="B Titr" w:hint="cs"/>
-                          <w:rtl/>
-                          <w:lang w:bidi="fa-IR"/>
-                        </w:rPr>
-                        <w:t xml:space="preserve">ملی : </w:t>
-                      </w:r>
-                      <w:r>
-                        <w:rPr>
-                          <w:rFonts w:cs="0 Nazanin" w:hint="cs"/>
-                          <w:rtl/>
-                          <w:lang w:bidi="fa-IR"/>
-                        </w:rPr>
-                        <w:t>10100582059</w:t>
-                      </w:r>
-                    </w:p>
-                  </w:txbxContent>
-                </v:textbox>
-              </v:shape>
-            </w:pict>
-          </mc:Fallback>
-        </mc:AlternateContent>
-      </w:r>
-      <w:r>
-        <w:rPr>
-          <w:noProof/>
-        </w:rPr>
-        <mc:AlternateContent>
-          <mc:Choice Requires="wps">
-            <w:drawing>
-              <wp:anchor distT="0" distB="0" distL="114300" distR="114300" simplePos="0" relativeHeight="251666432" behindDoc="0" locked="0" layoutInCell="1" allowOverlap="1" wp14:anchorId="0A64D670" wp14:editId="5983409B">
-                <wp:simplePos x="0" y="0"/>
-                <wp:positionH relativeFrom="column">
-                  <wp:posOffset>3379470</wp:posOffset>
-                </wp:positionH>
-                <wp:positionV relativeFrom="paragraph">
-                  <wp:posOffset>786683</wp:posOffset>
-                </wp:positionV>
-                <wp:extent cx="1379220" cy="328930"/>
-                <wp:effectExtent l="0" t="0" r="11430" b="13970"/>
-                <wp:wrapNone/>
-                <wp:docPr id="9" name="Text Box 9"/>
-                <wp:cNvGraphicFramePr/>
-                <a:graphic xmlns:a="http://schemas.openxmlformats.org/drawingml/2006/main">
-                  <a:graphicData uri="http://schemas.microsoft.com/office/word/2010/wordprocessingShape">
-                    <wps:wsp>
-                      <wps:cNvSpPr txBox="1"/>
-                      <wps:spPr>
-                        <a:xfrm>
-                          <a:off x="0" y="0"/>
-                          <a:ext cx="1379220" cy="328930"/>
-                        </a:xfrm>
-                        <a:prstGeom prst="rect">
-                          <a:avLst/>
-                        </a:prstGeom>
-                        <a:solidFill>
-                          <a:schemeClr val="lt1"/>
-                        </a:solidFill>
-                        <a:ln w="6350">
-                          <a:solidFill>
-                            <a:schemeClr val="bg1"/>
-                          </a:solidFill>
-                        </a:ln>
-                      </wps:spPr>
-                      <wps:txbx>
-                        <w:txbxContent>
-                          <w:p>
-                            <w:pPr>
-                              <w:bidi/>
-                              <w:jc w:val="center"/>
-                              <w:rPr>
-                                <w:rtl/>
-                                <w:lang w:bidi="fa-IR"/>
-                              </w:rPr>
-                            </w:pPr>
-                            <w:r>
-                              <w:rPr>
-                                <w:rFonts w:cs="B Titr" w:hint="cs"/>
-                                <w:rtl/>
-                                <w:lang w:bidi="fa-IR"/>
-                              </w:rPr>
-                              <w:t xml:space="preserve">شماره : </w:t>
-                            </w:r>
-                          </w:p>
-                        </w:txbxContent>
-                      </wps:txbx>
-                      <wps:bodyPr rot="0" spcFirstLastPara="0" vertOverflow="overflow" horzOverflow="overflow" vert="horz" wrap="square" lIns="91440" tIns="45720" rIns="91440" bIns="45720" numCol="1" spcCol="0" rtlCol="0" fromWordArt="0" anchor="t" anchorCtr="0" forceAA="0" compatLnSpc="1">
-                        <a:prstTxWarp prst="textNoShape">
-                          <a:avLst/>
-                        </a:prstTxWarp>
-                        <a:noAutofit/>
-                      </wps:bodyPr>
-                    </wps:wsp>
-                  </a:graphicData>
-                </a:graphic>
-                <wp14:sizeRelH relativeFrom="margin">
-                  <wp14:pctWidth>0</wp14:pctWidth>
-                </wp14:sizeRelH>
-                <wp14:sizeRelV relativeFrom="margin">
-                  <wp14:pctHeight>0</wp14:pctHeight>
-                </wp14:sizeRelV>
-              </wp:anchor>
-            </w:drawing>
-          </mc:Choice>
-          <mc:Fallback>
-            <w:pict>
-              <v:shape w14:anchorId="0A64D670" id="Text Box 9" o:spid="_x0000_s1028" type="#_x0000_t202" style="position:absolute;left:0;text-align:left;margin-left:266.1pt;margin-top:61.95pt;width:108.6pt;height:25.9pt;z-index:251666432;visibility:visible;mso-wrap-style:square;mso-width-percent:0;mso-height-percent:0;mso-wrap-distance-left:9pt;mso-wrap-distance-top:0;mso-wrap-distance-right:9pt;mso-wrap-distance-bottom:0;mso-position-horizontal:absolute;mso-position-horizontal-relative:text;mso-position-vertical:absolute;mso-position-vertical-relative:text;mso-width-percent:0;mso-height-percent:0;mso-width-relative:margin;mso-height-relative:margin;v-text-anchor:top" o:gfxdata="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" fillcolor="white [3201]" strokecolor="white [3212]" strokeweight=".5pt">
-                <v:textbox>
-                  <w:txbxContent>
-                    <w:p>
-                      <w:pPr>
-                        <w:bidi/>
-                        <w:jc w:val="center"/>
-                        <w:rPr>
-                          <w:rtl/>
-                          <w:lang w:bidi="fa-IR"/>
-                        </w:rPr>
-                      </w:pPr>
-                      <w:r>
-                        <w:rPr>
-                          <w:rFonts w:cs="B Titr" w:hint="cs"/>
-                          <w:rtl/>
-                          <w:lang w:bidi="fa-IR"/>
-                        </w:rPr>
-                        <w:t xml:space="preserve">شماره : </w:t>
-                      </w:r>
-                    </w:p>
-                  </w:txbxContent>
-                </v:textbox>
-              </v:shape>
-            </w:pict>
-          </mc:Fallback>
-        </mc:AlternateContent>
-      </w:r>
-      <w:r>
-        <w:rPr>
-          <w:noProof/>
-        </w:rPr>
-        <mc:AlternateContent>
-          <mc:Choice Requires="wps">
-            <w:drawing>
-              <wp:anchor distT="0" distB="0" distL="114300" distR="114300" simplePos="0" relativeHeight="251661312" behindDoc="0" locked="0" layoutInCell="1" allowOverlap="1" wp14:anchorId="1B5263CF" wp14:editId="42CBCC73">
-                <wp:simplePos x="0" y="0"/>
-                <wp:positionH relativeFrom="column">
-                  <wp:posOffset>-257175</wp:posOffset>
-                </wp:positionH>
-                <wp:positionV relativeFrom="paragraph">
-                  <wp:posOffset>735412</wp:posOffset>
+                  <wp:posOffset>841375</wp:posOffset>
                 </wp:positionV>
                 <wp:extent cx="6248400" cy="0"/>
                 <wp:effectExtent l="0" t="0" r="19050" b="19050"/>
@@ -452,7 +208,7 @@
           </mc:Choice>
           <mc:Fallback>
             <w:pict>
-              <v:line w14:anchorId="33E12278" id="Straight Connector 6" o:spid="_x0000_s1026" style="position:absolute;z-index:251661312;visibility:visible;mso-wrap-style:square;mso-wrap-distance-left:9pt;mso-wrap-distance-top:0;mso-wrap-distance-right:9pt;mso-wrap-distance-bottom:0;mso-position-horizontal:absolute;mso-position-horizontal-relative:text;mso-position-vertical:absolute;mso-position-vertical-relative:text" from="-20.25pt,57.9pt" to="471.75pt,57.9pt" o:gfxdata="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" strokecolor="black [3200]" strokeweight="1.5pt">
+              <v:line w14:anchorId="038AC8F2" id="Straight Connector 6" o:spid="_x0000_s1026" style="position:absolute;z-index:251661312;visibility:visible;mso-wrap-style:square;mso-wrap-distance-left:9pt;mso-wrap-distance-top:0;mso-wrap-distance-right:9pt;mso-wrap-distance-bottom:0;mso-position-horizontal:absolute;mso-position-horizontal-relative:text;mso-position-vertical:absolute;mso-position-vertical-relative:text" from="-22.5pt,66.25pt" to="469.5pt,66.25pt" o:gfxdata="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" strokecolor="black [3200]" strokeweight="1.5pt">
                 <v:stroke joinstyle="miter"/>
               </v:line>
             </w:pict>
@@ -460,45 +216,356 @@
         </mc:AlternateContent>
       </w:r>
       <w:r>
-        <w:pict>
-          <v:shapetype id="_x0000_t75" coordsize="21600,21600" o:spt="75" o:preferrelative="t" path="m@4@5l@4@11@9@11@9@5xe" filled="f" stroked="f">
-            <v:stroke joinstyle="miter"/>
-            <v:formulas>
-              <v:f eqn="if lineDrawn pixelLineWidth 0"/>
-              <v:f eqn="sum @0 1 0"/>
-              <v:f eqn="sum 0 0 @1"/>
-              <v:f eqn="prod @2 1 2"/>
-              <v:f eqn="prod @3 21600 pixelWidth"/>
-              <v:f eqn="prod @3 21600 pixelHeight"/>
-              <v:f eqn="sum @0 0 1"/>
-              <v:f eqn="prod @6 1 2"/>
-              <v:f eqn="prod @7 21600 pixelWidth"/>
-              <v:f eqn="sum @8 21600 0"/>
-              <v:f eqn="prod @7 21600 pixelHeight"/>
-              <v:f eqn="sum @10 21600 0"/>
-            </v:formulas>
-            <v:path o:extrusionok="f" gradientshapeok="t" o:connecttype="rect"/>
-            <o:lock v:ext="edit" aspectratio="t"/>
-          </v:shapetype>
-          <v:shape id="_x0000_i1025" type="#_x0000_t75" style="width:490.1pt;height:64.5pt">
-            <v:imagedata r:id="rId6" o:title="ArmNicico"/>
-          </v:shape>
-        </w:pict>
-      </w:r>
-      <w:r>
         <w:rPr>
           <w:noProof/>
         </w:rPr>
         <mc:AlternateContent>
           <mc:Choice Requires="wps">
             <w:drawing>
-              <wp:anchor distT="0" distB="0" distL="114300" distR="114300" simplePos="0" relativeHeight="251664384" behindDoc="0" locked="0" layoutInCell="1" allowOverlap="1" wp14:anchorId="1F6F1FDC" wp14:editId="05260AB9">
+              <wp:anchor distT="0" distB="0" distL="114300" distR="114300" simplePos="0" relativeHeight="251670528" behindDoc="0" locked="0" layoutInCell="1" allowOverlap="1" wp14:anchorId="2E1444BE" wp14:editId="5A9DF57A">
                 <wp:simplePos x="0" y="0"/>
                 <wp:positionH relativeFrom="column">
-                  <wp:posOffset>5464454</wp:posOffset>
+                  <wp:posOffset>167640</wp:posOffset>
                 </wp:positionH>
                 <wp:positionV relativeFrom="paragraph">
-                  <wp:posOffset>785927</wp:posOffset>
+                  <wp:posOffset>873964</wp:posOffset>
+                </wp:positionV>
+                <wp:extent cx="852170" cy="328930"/>
+                <wp:effectExtent l="0" t="0" r="24130" b="13970"/>
+                <wp:wrapNone/>
+                <wp:docPr id="11" name="Text Box 11"/>
+                <wp:cNvGraphicFramePr/>
+                <a:graphic xmlns:a="http://schemas.openxmlformats.org/drawingml/2006/main">
+                  <a:graphicData uri="http://schemas.microsoft.com/office/word/2010/wordprocessingShape">
+                    <wps:wsp>
+                      <wps:cNvSpPr txBox="1"/>
+                      <wps:spPr>
+                        <a:xfrm>
+                          <a:off x="0" y="0"/>
+                          <a:ext cx="852170" cy="328930"/>
+                        </a:xfrm>
+                        <a:prstGeom prst="rect">
+                          <a:avLst/>
+                        </a:prstGeom>
+                        <a:solidFill>
+                          <a:schemeClr val="lt1"/>
+                        </a:solidFill>
+                        <a:ln w="6350">
+                          <a:solidFill>
+                            <a:schemeClr val="bg1"/>
+                          </a:solidFill>
+                        </a:ln>
+                      </wps:spPr>
+                      <wps:txbx>
+                        <w:txbxContent>
+                          <w:p>
+                            <w:pPr>
+                              <w:bidi/>
+                              <w:jc w:val="center"/>
+                              <w:rPr>
+                                <w:rFonts w:cstheme="minorHAnsi"/>
+                                <w:rtl/>
+                                <w:lang w:bidi="fa-IR"/>
+                              </w:rPr>
+                            </w:pPr>
+                            <w:r>
+                              <w:rPr>
+                                <w:rFonts w:cstheme="minorHAnsi"/>
+                                <w:rtl/>
+                                <w:lang w:bidi="fa-IR"/>
+                              </w:rPr>
+                              <w:t>پیوست: ندارد</w:t>
+                            </w:r>
+                          </w:p>
+                        </w:txbxContent>
+                      </wps:txbx>
+                      <wps:bodyPr rot="0" spcFirstLastPara="0" vertOverflow="overflow" horzOverflow="overflow" vert="horz" wrap="square" lIns="91440" tIns="45720" rIns="91440" bIns="45720" numCol="1" spcCol="0" rtlCol="0" fromWordArt="0" anchor="t" anchorCtr="0" forceAA="0" compatLnSpc="1">
+                        <a:prstTxWarp prst="textNoShape">
+                          <a:avLst/>
+                        </a:prstTxWarp>
+                        <a:noAutofit/>
+                      </wps:bodyPr>
+                    </wps:wsp>
+                  </a:graphicData>
+                </a:graphic>
+                <wp14:sizeRelH relativeFrom="margin">
+                  <wp14:pctWidth>0</wp14:pctWidth>
+                </wp14:sizeRelH>
+                <wp14:sizeRelV relativeFrom="margin">
+                  <wp14:pctHeight>0</wp14:pctHeight>
+                </wp14:sizeRelV>
+              </wp:anchor>
+            </w:drawing>
+          </mc:Choice>
+          <mc:Fallback>
+            <w:pict>
+              <v:shape w14:anchorId="2E1444BE" id="Text Box 11" o:spid="_x0000_s1027" type="#_x0000_t202" style="position:absolute;left:0;text-align:left;margin-left:13.2pt;margin-top:68.8pt;width:67.1pt;height:25.9pt;z-index:251670528;visibility:visible;mso-wrap-style:square;mso-width-percent:0;mso-height-percent:0;mso-wrap-distance-left:9pt;mso-wrap-distance-top:0;mso-wrap-distance-right:9pt;mso-wrap-distance-bottom:0;mso-position-horizontal:absolute;mso-position-horizontal-relative:text;mso-position-vertical:absolute;mso-position-vertical-relative:text;mso-width-percent:0;mso-height-percent:0;mso-width-relative:margin;mso-height-relative:margin;v-text-anchor:top" o:gfxdata="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" fillcolor="white [3201]" strokecolor="white [3212]" strokeweight=".5pt">
+                <v:textbox>
+                  <w:txbxContent>
+                    <w:p>
+                      <w:pPr>
+                        <w:bidi/>
+                        <w:jc w:val="center"/>
+                        <w:rPr>
+                          <w:rFonts w:cstheme="minorHAnsi"/>
+                          <w:rtl/>
+                          <w:lang w:bidi="fa-IR"/>
+                        </w:rPr>
+                      </w:pPr>
+                      <w:r>
+                        <w:rPr>
+                          <w:rFonts w:cstheme="minorHAnsi"/>
+                          <w:rtl/>
+                          <w:lang w:bidi="fa-IR"/>
+                        </w:rPr>
+                        <w:t>پیوست: ندارد</w:t>
+                      </w:r>
+                    </w:p>
+                  </w:txbxContent>
+                </v:textbox>
+              </v:shape>
+            </w:pict>
+          </mc:Fallback>
+        </mc:AlternateContent>
+      </w:r>
+      <w:r>
+        <w:rPr>
+          <w:noProof/>
+        </w:rPr>
+        <mc:AlternateContent>
+          <mc:Choice Requires="wps">
+            <w:drawing>
+              <wp:anchor distT="0" distB="0" distL="114300" distR="114300" simplePos="0" relativeHeight="251668480" behindDoc="0" locked="0" layoutInCell="1" allowOverlap="1" wp14:anchorId="78DF3BF5" wp14:editId="270C22C3">
+                <wp:simplePos x="0" y="0"/>
+                <wp:positionH relativeFrom="column">
+                  <wp:posOffset>1879676</wp:posOffset>
+                </wp:positionH>
+                <wp:positionV relativeFrom="paragraph">
+                  <wp:posOffset>896213</wp:posOffset>
+                </wp:positionV>
+                <wp:extent cx="1619885" cy="328930"/>
+                <wp:effectExtent l="0" t="0" r="18415" b="13970"/>
+                <wp:wrapNone/>
+                <wp:docPr id="10" name="Text Box 10"/>
+                <wp:cNvGraphicFramePr/>
+                <a:graphic xmlns:a="http://schemas.openxmlformats.org/drawingml/2006/main">
+                  <a:graphicData uri="http://schemas.microsoft.com/office/word/2010/wordprocessingShape">
+                    <wps:wsp>
+                      <wps:cNvSpPr txBox="1"/>
+                      <wps:spPr>
+                        <a:xfrm>
+                          <a:off x="0" y="0"/>
+                          <a:ext cx="1619885" cy="328930"/>
+                        </a:xfrm>
+                        <a:prstGeom prst="rect">
+                          <a:avLst/>
+                        </a:prstGeom>
+                        <a:solidFill>
+                          <a:schemeClr val="lt1"/>
+                        </a:solidFill>
+                        <a:ln w="6350">
+                          <a:solidFill>
+                            <a:schemeClr val="bg1"/>
+                          </a:solidFill>
+                        </a:ln>
+                      </wps:spPr>
+                      <wps:txbx>
+                        <w:txbxContent>
+                          <w:p>
+                            <w:pPr>
+                              <w:bidi/>
+                              <w:jc w:val="center"/>
+                              <w:rPr>
+                                <w:rFonts w:cstheme="minorHAnsi"/>
+                                <w:rtl/>
+                                <w:lang w:bidi="fa-IR"/>
+                              </w:rPr>
+                            </w:pPr>
+                            <w:r>
+                              <w:rPr>
+                                <w:rFonts w:cstheme="minorHAnsi"/>
+                                <w:rtl/>
+                                <w:lang w:bidi="fa-IR"/>
+                              </w:rPr>
+                              <w:t>شناسه ملی : 10100582059</w:t>
+                            </w:r>
+                          </w:p>
+                        </w:txbxContent>
+                      </wps:txbx>
+                      <wps:bodyPr rot="0" spcFirstLastPara="0" vertOverflow="overflow" horzOverflow="overflow" vert="horz" wrap="square" lIns="91440" tIns="45720" rIns="91440" bIns="45720" numCol="1" spcCol="0" rtlCol="0" fromWordArt="0" anchor="t" anchorCtr="0" forceAA="0" compatLnSpc="1">
+                        <a:prstTxWarp prst="textNoShape">
+                          <a:avLst/>
+                        </a:prstTxWarp>
+                        <a:noAutofit/>
+                      </wps:bodyPr>
+                    </wps:wsp>
+                  </a:graphicData>
+                </a:graphic>
+                <wp14:sizeRelH relativeFrom="margin">
+                  <wp14:pctWidth>0</wp14:pctWidth>
+                </wp14:sizeRelH>
+                <wp14:sizeRelV relativeFrom="margin">
+                  <wp14:pctHeight>0</wp14:pctHeight>
+                </wp14:sizeRelV>
+              </wp:anchor>
+            </w:drawing>
+          </mc:Choice>
+          <mc:Fallback>
+            <w:pict>
+              <v:shape w14:anchorId="78DF3BF5" id="Text Box 10" o:spid="_x0000_s1028" type="#_x0000_t202" style="position:absolute;left:0;text-align:left;margin-left:148pt;margin-top:70.55pt;width:127.55pt;height:25.9pt;z-index:251668480;visibility:visible;mso-wrap-style:square;mso-width-percent:0;mso-height-percent:0;mso-wrap-distance-left:9pt;mso-wrap-distance-top:0;mso-wrap-distance-right:9pt;mso-wrap-distance-bottom:0;mso-position-horizontal:absolute;mso-position-horizontal-relative:text;mso-position-vertical:absolute;mso-position-vertical-relative:text;mso-width-percent:0;mso-height-percent:0;mso-width-relative:margin;mso-height-relative:margin;v-text-anchor:top" o:gfxdata="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" fillcolor="white [3201]" strokecolor="white [3212]" strokeweight=".5pt">
+                <v:textbox>
+                  <w:txbxContent>
+                    <w:p>
+                      <w:pPr>
+                        <w:bidi/>
+                        <w:jc w:val="center"/>
+                        <w:rPr>
+                          <w:rFonts w:cstheme="minorHAnsi"/>
+                          <w:rtl/>
+                          <w:lang w:bidi="fa-IR"/>
+                        </w:rPr>
+                      </w:pPr>
+                      <w:r>
+                        <w:rPr>
+                          <w:rFonts w:cstheme="minorHAnsi"/>
+                          <w:rtl/>
+                          <w:lang w:bidi="fa-IR"/>
+                        </w:rPr>
+                        <w:t>شناسه ملی : 10100582059</w:t>
+                      </w:r>
+                    </w:p>
+                  </w:txbxContent>
+                </v:textbox>
+              </v:shape>
+            </w:pict>
+          </mc:Fallback>
+        </mc:AlternateContent>
+      </w:r>
+      <w:r>
+        <w:rPr>
+          <w:noProof/>
+        </w:rPr>
+        <mc:AlternateContent>
+          <mc:Choice Requires="wps">
+            <w:drawing>
+              <wp:anchor distT="0" distB="0" distL="114300" distR="114300" simplePos="0" relativeHeight="251666432" behindDoc="0" locked="0" layoutInCell="1" allowOverlap="1" wp14:anchorId="179E56F4" wp14:editId="307A8663">
+                <wp:simplePos x="0" y="0"/>
+                <wp:positionH relativeFrom="column">
+                  <wp:posOffset>4081703</wp:posOffset>
+                </wp:positionH>
+                <wp:positionV relativeFrom="paragraph">
+                  <wp:posOffset>894638</wp:posOffset>
+                </wp:positionV>
+                <wp:extent cx="633069" cy="328930"/>
+                <wp:effectExtent l="0" t="0" r="15240" b="13970"/>
+                <wp:wrapNone/>
+                <wp:docPr id="9" name="Text Box 9"/>
+                <wp:cNvGraphicFramePr/>
+                <a:graphic xmlns:a="http://schemas.openxmlformats.org/drawingml/2006/main">
+                  <a:graphicData uri="http://schemas.microsoft.com/office/word/2010/wordprocessingShape">
+                    <wps:wsp>
+                      <wps:cNvSpPr txBox="1"/>
+                      <wps:spPr>
+                        <a:xfrm>
+                          <a:off x="0" y="0"/>
+                          <a:ext cx="633069" cy="328930"/>
+                        </a:xfrm>
+                        <a:prstGeom prst="rect">
+                          <a:avLst/>
+                        </a:prstGeom>
+                        <a:solidFill>
+                          <a:schemeClr val="lt1"/>
+                        </a:solidFill>
+                        <a:ln w="6350">
+                          <a:solidFill>
+                            <a:schemeClr val="bg1"/>
+                          </a:solidFill>
+                        </a:ln>
+                      </wps:spPr>
+                      <wps:txbx>
+                        <w:txbxContent>
+                          <w:p>
+                            <w:pPr>
+                              <w:bidi/>
+                              <w:rPr>
+                                <w:rFonts w:cstheme="minorHAnsi"/>
+                                <w:rtl/>
+                                <w:lang w:bidi="fa-IR"/>
+                              </w:rPr>
+                            </w:pPr>
+                            <w:r>
+                              <w:rPr>
+                                <w:rFonts w:cstheme="minorHAnsi"/>
+                                <w:rtl/>
+                                <w:lang w:bidi="fa-IR"/>
+                              </w:rPr>
+                              <w:t xml:space="preserve">شماره : </w:t>
+                            </w:r>
+                          </w:p>
+                        </w:txbxContent>
+                      </wps:txbx>
+                      <wps:bodyPr rot="0" spcFirstLastPara="0" vertOverflow="overflow" horzOverflow="overflow" vert="horz" wrap="square" lIns="91440" tIns="45720" rIns="91440" bIns="45720" numCol="1" spcCol="0" rtlCol="0" fromWordArt="0" anchor="t" anchorCtr="0" forceAA="0" compatLnSpc="1">
+                        <a:prstTxWarp prst="textNoShape">
+                          <a:avLst/>
+                        </a:prstTxWarp>
+                        <a:noAutofit/>
+                      </wps:bodyPr>
+                    </wps:wsp>
+                  </a:graphicData>
+                </a:graphic>
+                <wp14:sizeRelH relativeFrom="margin">
+                  <wp14:pctWidth>0</wp14:pctWidth>
+                </wp14:sizeRelH>
+                <wp14:sizeRelV relativeFrom="margin">
+                  <wp14:pctHeight>0</wp14:pctHeight>
+                </wp14:sizeRelV>
+              </wp:anchor>
+            </w:drawing>
+          </mc:Choice>
+          <mc:Fallback>
+            <w:pict>
+              <v:shape w14:anchorId="179E56F4" id="Text Box 9" o:spid="_x0000_s1029" type="#_x0000_t202" style="position:absolute;left:0;text-align:left;margin-left:321.4pt;margin-top:70.45pt;width:49.85pt;height:25.9pt;z-index:251666432;visibility:visible;mso-wrap-style:square;mso-width-percent:0;mso-height-percent:0;mso-wrap-distance-left:9pt;mso-wrap-distance-top:0;mso-wrap-distance-right:9pt;mso-wrap-distance-bottom:0;mso-position-horizontal:absolute;mso-position-horizontal-relative:text;mso-position-vertical:absolute;mso-position-vertical-relative:text;mso-width-percent:0;mso-height-percent:0;mso-width-relative:margin;mso-height-relative:margin;v-text-anchor:top" o:gfxdata="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" fillcolor="white [3201]" strokecolor="white [3212]" strokeweight=".5pt">
+                <v:textbox>
+                  <w:txbxContent>
+                    <w:p>
+                      <w:pPr>
+                        <w:bidi/>
+                        <w:rPr>
+                          <w:rFonts w:cstheme="minorHAnsi"/>
+                          <w:rtl/>
+                          <w:lang w:bidi="fa-IR"/>
+                        </w:rPr>
+                      </w:pPr>
+                      <w:r>
+                        <w:rPr>
+                          <w:rFonts w:cstheme="minorHAnsi"/>
+                          <w:rtl/>
+                          <w:lang w:bidi="fa-IR"/>
+                        </w:rPr>
+                        <w:t xml:space="preserve">شماره : </w:t>
+                      </w:r>
+                    </w:p>
+                  </w:txbxContent>
+                </v:textbox>
+              </v:shape>
+            </w:pict>
+          </mc:Fallback>
+        </mc:AlternateContent>
+      </w:r>
+      <w:r>
+        <w:rPr>
+          <w:noProof/>
+        </w:rPr>
+        <mc:AlternateContent>
+          <mc:Choice Requires="wps">
+            <w:drawing>
+              <wp:anchor distT="0" distB="0" distL="114300" distR="114300" simplePos="0" relativeHeight="251664384" behindDoc="0" locked="0" layoutInCell="1" allowOverlap="1" wp14:anchorId="67826332" wp14:editId="10247033">
+                <wp:simplePos x="0" y="0"/>
+                <wp:positionH relativeFrom="column">
+                  <wp:posOffset>5464175</wp:posOffset>
+                </wp:positionH>
+                <wp:positionV relativeFrom="paragraph">
+                  <wp:posOffset>895223</wp:posOffset>
                 </wp:positionV>
                 <wp:extent cx="526187" cy="328930"/>
                 <wp:effectExtent l="0" t="0" r="26670" b="13970"/>
@@ -533,14 +600,14 @@
                               <w:bidi/>
                               <w:jc w:val="both"/>
                               <w:rPr>
-                                <w:rFonts w:cs="0 Nazanin"/>
+                                <w:rFonts w:cstheme="minorHAnsi"/>
                                 <w:rtl/>
                                 <w:lang w:bidi="fa-IR"/>
                               </w:rPr>
                             </w:pPr>
                             <w:r>
                               <w:rPr>
-                                <w:rFonts w:cs="B Titr" w:hint="cs"/>
+                                <w:rFonts w:cstheme="minorHAnsi"/>
                                 <w:rtl/>
                                 <w:lang w:bidi="fa-IR"/>
                               </w:rPr>
@@ -548,6 +615,7 @@
                             </w:r>
                             <w:r>
                               <w:rPr>
+                                <w:rFonts w:cstheme="minorHAnsi"/>
                                 <w:lang w:bidi="fa-IR"/>
                               </w:rPr>
                               <w:t>:</w:t>
@@ -575,7 +643,7 @@
           </mc:Choice>
           <mc:Fallback>
             <w:pict>
-              <v:shape w14:anchorId="1F6F1FDC" id="Text Box 8" o:spid="_x0000_s1029" type="#_x0000_t202" style="position:absolute;left:0;text-align:left;margin-left:430.25pt;margin-top:61.9pt;width:41.45pt;height:25.9pt;z-index:251664384;visibility:visible;mso-wrap-style:square;mso-width-percent:0;mso-height-percent:0;mso-wrap-distance-left:9pt;mso-wrap-distance-top:0;mso-wrap-distance-right:9pt;mso-wrap-distance-bottom:0;mso-position-horizontal:absolute;mso-position-horizontal-relative:text;mso-position-vertical:absolute;mso-position-vertical-relative:text;mso-width-percent:0;mso-height-percent:0;mso-width-relative:margin;mso-height-relative:margin;v-text-anchor:top" o:gfxdata="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" fillcolor="white [3201]" strokecolor="white [3212]" strokeweight=".5pt">
+              <v:shape w14:anchorId="67826332" id="Text Box 8" o:spid="_x0000_s1030" type="#_x0000_t202" style="position:absolute;left:0;text-align:left;margin-left:430.25pt;margin-top:70.5pt;width:41.45pt;height:25.9pt;z-index:251664384;visibility:visible;mso-wrap-style:square;mso-width-percent:0;mso-height-percent:0;mso-wrap-distance-left:9pt;mso-wrap-distance-top:0;mso-wrap-distance-right:9pt;mso-wrap-distance-bottom:0;mso-position-horizontal:absolute;mso-position-horizontal-relative:text;mso-position-vertical:absolute;mso-position-vertical-relative:text;mso-width-percent:0;mso-height-percent:0;mso-width-relative:margin;mso-height-relative:margin;v-text-anchor:top" o:gfxdata="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" fillcolor="white [3201]" strokecolor="white [3212]" strokeweight=".5pt">
                 <v:textbox>
                   <w:txbxContent>
                     <w:p>
@@ -583,14 +651,14 @@
                         <w:bidi/>
                         <w:jc w:val="both"/>
                         <w:rPr>
-                          <w:rFonts w:cs="0 Nazanin"/>
+                          <w:rFonts w:cstheme="minorHAnsi"/>
                           <w:rtl/>
                           <w:lang w:bidi="fa-IR"/>
                         </w:rPr>
                       </w:pPr>
                       <w:r>
                         <w:rPr>
-                          <w:rFonts w:cs="B Titr" w:hint="cs"/>
+                          <w:rFonts w:cstheme="minorHAnsi"/>
                           <w:rtl/>
                           <w:lang w:bidi="fa-IR"/>
                         </w:rPr>
@@ -598,6 +666,7 @@
                       </w:r>
                       <w:r>
                         <w:rPr>
+                          <w:rFonts w:cstheme="minorHAnsi"/>
                           <w:lang w:bidi="fa-IR"/>
                         </w:rPr>
                         <w:t>:</w:t>
@@ -614,16 +683,137 @@
         <w:rPr>
           <w:noProof/>
         </w:rPr>
+        <w:drawing>
+          <wp:anchor distT="0" distB="0" distL="114300" distR="114300" simplePos="0" relativeHeight="251686912" behindDoc="0" locked="0" layoutInCell="1" allowOverlap="1" wp14:anchorId="60F111BE" wp14:editId="1B428F3A">
+            <wp:simplePos x="0" y="0"/>
+            <wp:positionH relativeFrom="margin">
+              <wp:posOffset>5294503</wp:posOffset>
+            </wp:positionH>
+            <wp:positionV relativeFrom="paragraph">
+              <wp:posOffset>-174294</wp:posOffset>
+            </wp:positionV>
+            <wp:extent cx="730156" cy="730156"/>
+            <wp:effectExtent l="0" t="0" r="0" b="0"/>
+            <wp:wrapNone/>
+            <wp:docPr id="12" name="Picture 12"/>
+            <wp:cNvGraphicFramePr>
+              <a:graphicFrameLocks xmlns:a="http://schemas.openxmlformats.org/drawingml/2006/main" noChangeAspect="1"/>
+            </wp:cNvGraphicFramePr>
+            <a:graphic xmlns:a="http://schemas.openxmlformats.org/drawingml/2006/main">
+              <a:graphicData uri="http://schemas.openxmlformats.org/drawingml/2006/picture">
+                <pic:pic xmlns:pic="http://schemas.openxmlformats.org/drawingml/2006/picture">
+                  <pic:nvPicPr>
+                    <pic:cNvPr id="12" name="nicico-logo.png"/>
+                    <pic:cNvPicPr/>
+                  </pic:nvPicPr>
+                  <pic:blipFill>
+                    <a:blip r:embed="rId6" cstate="print">
+                      <a:extLst>
+                        <a:ext uri="{28A0092B-C50C-407E-A947-70E740481C1C}">
+                          <a14:useLocalDpi xmlns:a14="http://schemas.microsoft.com/office/drawing/2010/main" val="0"/>
+                        </a:ext>
+                      </a:extLst>
+                    </a:blip>
+                    <a:stretch>
+                      <a:fillRect/>
+                    </a:stretch>
+                  </pic:blipFill>
+                  <pic:spPr>
+                    <a:xfrm>
+                      <a:off x="0" y="0"/>
+                      <a:ext cx="730156" cy="730156"/>
+                    </a:xfrm>
+                    <a:prstGeom prst="rect">
+                      <a:avLst/>
+                    </a:prstGeom>
+                  </pic:spPr>
+                </pic:pic>
+              </a:graphicData>
+            </a:graphic>
+            <wp14:sizeRelH relativeFrom="margin">
+              <wp14:pctWidth>0</wp14:pctWidth>
+            </wp14:sizeRelH>
+            <wp14:sizeRelV relativeFrom="margin">
+              <wp14:pctHeight>0</wp14:pctHeight>
+            </wp14:sizeRelV>
+          </wp:anchor>
+        </w:drawing>
+      </w:r>
+      <w:r>
+        <w:rPr>
+          <w:rFonts w:cs="B Titr"/>
+          <w:noProof/>
+        </w:rPr>
+        <w:drawing>
+          <wp:anchor distT="0" distB="0" distL="114300" distR="114300" simplePos="0" relativeHeight="251684864" behindDoc="0" locked="0" layoutInCell="1" allowOverlap="1" wp14:anchorId="637D5871" wp14:editId="5AB6E5FA">
+            <wp:simplePos x="0" y="0"/>
+            <wp:positionH relativeFrom="margin">
+              <wp:align>center</wp:align>
+            </wp:positionH>
+            <wp:positionV relativeFrom="paragraph">
+              <wp:posOffset>-182169</wp:posOffset>
+            </wp:positionV>
+            <wp:extent cx="2247900" cy="793533"/>
+            <wp:effectExtent l="0" t="0" r="0" b="6985"/>
+            <wp:wrapNone/>
+            <wp:docPr id="1" name="Picture 1"/>
+            <wp:cNvGraphicFramePr>
+              <a:graphicFrameLocks xmlns:a="http://schemas.openxmlformats.org/drawingml/2006/main" noChangeAspect="1"/>
+            </wp:cNvGraphicFramePr>
+            <a:graphic xmlns:a="http://schemas.openxmlformats.org/drawingml/2006/main">
+              <a:graphicData uri="http://schemas.openxmlformats.org/drawingml/2006/picture">
+                <pic:pic xmlns:pic="http://schemas.openxmlformats.org/drawingml/2006/picture">
+                  <pic:nvPicPr>
+                    <pic:cNvPr id="1" name="674AF68.tmp"/>
+                    <pic:cNvPicPr/>
+                  </pic:nvPicPr>
+                  <pic:blipFill>
+                    <a:blip r:embed="rId7">
+                      <a:extLst>
+                        <a:ext uri="{28A0092B-C50C-407E-A947-70E740481C1C}">
+                          <a14:useLocalDpi xmlns:a14="http://schemas.microsoft.com/office/drawing/2010/main" val="0"/>
+                        </a:ext>
+                      </a:extLst>
+                    </a:blip>
+                    <a:stretch>
+                      <a:fillRect/>
+                    </a:stretch>
+                  </pic:blipFill>
+                  <pic:spPr>
+                    <a:xfrm>
+                      <a:off x="0" y="0"/>
+                      <a:ext cx="2247900" cy="793533"/>
+                    </a:xfrm>
+                    <a:prstGeom prst="rect">
+                      <a:avLst/>
+                    </a:prstGeom>
+                  </pic:spPr>
+                </pic:pic>
+              </a:graphicData>
+            </a:graphic>
+            <wp14:sizeRelH relativeFrom="margin">
+              <wp14:pctWidth>0</wp14:pctWidth>
+            </wp14:sizeRelH>
+            <wp14:sizeRelV relativeFrom="margin">
+              <wp14:pctHeight>0</wp14:pctHeight>
+            </wp14:sizeRelV>
+          </wp:anchor>
+        </w:drawing>
+      </w:r>
+      <w:r>
+        <w:rPr>
+          <w:noProof/>
+        </w:rPr>
         <mc:AlternateContent>
           <mc:Choice Requires="wps">
             <w:drawing>
-              <wp:anchor distT="0" distB="0" distL="114300" distR="114300" simplePos="0" relativeHeight="251663360" behindDoc="0" locked="0" layoutInCell="1" allowOverlap="1" wp14:anchorId="646900BD" wp14:editId="2B4E51E4">
+              <wp:anchor distT="0" distB="0" distL="114300" distR="114300" simplePos="0" relativeHeight="251663360" behindDoc="0" locked="0" layoutInCell="1" allowOverlap="1" wp14:anchorId="35A19C7C" wp14:editId="13FD13C5">
                 <wp:simplePos x="0" y="0"/>
                 <wp:positionH relativeFrom="column">
                   <wp:posOffset>-285115</wp:posOffset>
                 </wp:positionH>
                 <wp:positionV relativeFrom="paragraph">
-                  <wp:posOffset>1178230</wp:posOffset>
+                  <wp:posOffset>1412012</wp:posOffset>
                 </wp:positionV>
                 <wp:extent cx="6248400" cy="0"/>
                 <wp:effectExtent l="0" t="0" r="19050" b="19050"/>
@@ -666,7 +856,7 @@
           </mc:Choice>
           <mc:Fallback>
             <w:pict>
-              <v:line w14:anchorId="3CEFF4AA" id="Straight Connector 7" o:spid="_x0000_s1026" style="position:absolute;z-index:251663360;visibility:visible;mso-wrap-style:square;mso-wrap-distance-left:9pt;mso-wrap-distance-top:0;mso-wrap-distance-right:9pt;mso-wrap-distance-bottom:0;mso-position-horizontal:absolute;mso-position-horizontal-relative:text;mso-position-vertical:absolute;mso-position-vertical-relative:text" from="-22.45pt,92.75pt" to="469.55pt,92.75pt" o:gfxdata="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" strokecolor="black [3200]" strokeweight="1.5pt">
+              <v:line w14:anchorId="2332F182" id="Straight Connector 7" o:spid="_x0000_s1026" style="position:absolute;z-index:251663360;visibility:visible;mso-wrap-style:square;mso-wrap-distance-left:9pt;mso-wrap-distance-top:0;mso-wrap-distance-right:9pt;mso-wrap-distance-bottom:0;mso-position-horizontal:absolute;mso-position-horizontal-relative:text;mso-position-vertical:absolute;mso-position-vertical-relative:text" from="-22.45pt,111.2pt" to="469.55pt,111.2pt" o:gfxdata="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" strokecolor="black [3200]" strokeweight="1.5pt">
                 <v:stroke joinstyle="miter"/>
               </v:line>
             </w:pict>
@@ -679,23 +869,98 @@
         </w:rPr>
         <w:br/>
       </w:r>
+      <w:r>
+        <w:rPr>
+          <w:rtl/>
+        </w:rPr>
+        <w:br/>
+      </w:r>
+      <w:r>
+        <w:rPr>
+          <w:rtl/>
+        </w:rPr>
+        <w:br/>
+      </w:r>
+      <w:r>
+        <w:rPr>
+          <w:rtl/>
+        </w:rPr>
+        <w:br/>
+      </w:r>
+      <w:r>
+        <w:t xml:space="preserve">       </w:t>
+      </w:r>
+    </w:p>
+    <w:p>
+      <w:pPr>
+        <w:bidi/>
+        <w:spacing w:line="276" w:lineRule="auto"/>
+        <w:ind w:left="-514"/>
+        <w:rPr>
+          <w:lang w:bidi="fa-IR"/>
+        </w:rPr>
+      </w:pPr>
+      <w:r>
+        <w:t xml:space="preserve">   </w:t>
+      </w:r>
+      <w:r>
+        <w:rPr>
+          <w:rFonts w:hint="cs"/>
+          <w:rtl/>
+          <w:lang w:bidi="fa-IR"/>
+        </w:rPr>
+        <w:t xml:space="preserve">             </w:t>
+      </w:r>
       <w:proofErr w:type="spellStart"/>
       <w:r>
         <w:rPr>
-          <w:rFonts w:cs="0 Nazanin"/>
+          <w:lang w:bidi="fa-IR"/>
         </w:rPr>
         <w:t>dateday</w:t>
       </w:r>
       <w:proofErr w:type="spellEnd"/>
-      <w:r>
-        <w:rPr>
-          <w:rFonts w:cs="0 Nazanin"/>
-        </w:rPr>
-        <w:t xml:space="preserve">  </w:t>
-      </w:r>
-      <w:r>
-        <w:t xml:space="preserve">                 </w:t>
-      </w:r>
+    </w:p>
+    <w:p>
+      <w:pPr>
+        <w:bidi/>
+        <w:spacing w:line="276" w:lineRule="auto"/>
+        <w:ind w:left="-514"/>
+        <w:rPr>
+          <w:rtl/>
+        </w:rPr>
+      </w:pPr>
+    </w:p>
+    <w:p>
+      <w:pPr>
+        <w:bidi/>
+        <w:spacing w:line="276" w:lineRule="auto"/>
+        <w:ind w:left="-514"/>
+        <w:rPr>
+          <w:rtl/>
+        </w:rPr>
+      </w:pPr>
+      <w:bookmarkStart w:id="0" w:name="_GoBack"/>
+      <w:bookmarkEnd w:id="0"/>
+    </w:p>
+    <w:p>
+      <w:pPr>
+        <w:bidi/>
+        <w:spacing w:line="276" w:lineRule="auto"/>
+        <w:ind w:left="-514"/>
+        <w:rPr>
+          <w:rtl/>
+        </w:rPr>
+      </w:pPr>
+    </w:p>
+    <w:p>
+      <w:pPr>
+        <w:bidi/>
+        <w:spacing w:line="276" w:lineRule="auto"/>
+        <w:ind w:left="-514"/>
+        <w:rPr>
+          <w:rFonts w:cstheme="minorHAnsi"/>
+        </w:rPr>
+      </w:pPr>
       <w:r>
         <w:rPr>
           <w:rtl/>
@@ -704,27 +969,7 @@
       </w:r>
       <w:r>
         <w:rPr>
-          <w:rtl/>
-        </w:rPr>
-        <w:br/>
-      </w:r>
-      <w:r>
-        <w:rPr>
-          <w:rtl/>
-        </w:rPr>
-        <w:br/>
-      </w:r>
-      <w:r>
-        <w:t xml:space="preserve">       </w:t>
-      </w:r>
-      <w:r>
-        <w:rPr>
-          <w:rtl/>
-        </w:rPr>
-        <w:br/>
-      </w:r>
-      <w:r>
-        <w:rPr>
+          <w:rFonts w:cstheme="minorHAnsi"/>
           <w:noProof/>
         </w:rPr>
         <mc:AlternateContent>
@@ -847,33 +1092,25 @@
       </w:r>
       <w:r>
         <w:rPr>
-          <w:rFonts w:cs="B Titr" w:hint="cs"/>
+          <w:rFonts w:cstheme="minorHAnsi"/>
           <w:rtl/>
         </w:rPr>
         <w:t xml:space="preserve">جناب آقای </w:t>
       </w:r>
       <w:r>
         <w:rPr>
-          <w:rFonts w:cs="B Titr" w:hint="cs"/>
+          <w:rFonts w:cstheme="minorHAnsi"/>
           <w:rtl/>
           <w:lang w:bidi="fa-IR"/>
         </w:rPr>
         <w:t>سید‌صادق تقوی فر</w:t>
       </w:r>
-      <w:bookmarkStart w:id="0" w:name="_GoBack"/>
-      <w:bookmarkEnd w:id="0"/>
-      <w:r>
-        <w:rPr>
-          <w:rFonts w:cs="B Titr"/>
+      <w:r>
+        <w:rPr>
+          <w:rFonts w:cstheme="minorHAnsi"/>
           <w:rtl/>
         </w:rPr>
         <w:br/>
-      </w:r>
-      <w:r>
-        <w:rPr>
-          <w:rFonts w:cs="B Titr" w:hint="cs"/>
-          <w:rtl/>
-        </w:rPr>
         <w:t xml:space="preserve">رئیس محترم فروش و امور گمرکی بندرعباس </w:t>
       </w:r>
     </w:p>
@@ -882,14 +1119,14 @@
         <w:bidi/>
         <w:ind w:left="-514"/>
         <w:rPr>
-          <w:rFonts w:cs="B Titr"/>
+          <w:rFonts w:cstheme="minorHAnsi"/>
           <w:rtl/>
           <w:lang w:bidi="fa-IR"/>
         </w:rPr>
       </w:pPr>
       <w:r>
         <w:rPr>
-          <w:rFonts w:cs="B Titr" w:hint="cs"/>
+          <w:rFonts w:cstheme="minorHAnsi"/>
           <w:rtl/>
           <w:lang w:bidi="fa-IR"/>
         </w:rPr>
@@ -897,7 +1134,7 @@
       </w:r>
       <w:r>
         <w:rPr>
-          <w:rFonts w:cs="B Nazanin" w:hint="cs"/>
+          <w:rFonts w:cstheme="minorHAnsi"/>
           <w:b/>
           <w:bCs/>
           <w:rtl/>
@@ -906,7 +1143,7 @@
       </w:r>
       <w:r>
         <w:rPr>
-          <w:rFonts w:cs="B Titr" w:hint="cs"/>
+          <w:rFonts w:cstheme="minorHAnsi"/>
           <w:rtl/>
           <w:lang w:bidi="fa-IR"/>
         </w:rPr>
@@ -915,7 +1152,7 @@
       <w:proofErr w:type="spellStart"/>
       <w:r>
         <w:rPr>
-          <w:rFonts w:cs="B Nazanin"/>
+          <w:rFonts w:cstheme="minorHAnsi"/>
           <w:b/>
           <w:bCs/>
         </w:rPr>
@@ -924,7 +1161,7 @@
       <w:proofErr w:type="spellEnd"/>
       <w:r>
         <w:rPr>
-          <w:rFonts w:cs="B Nazanin"/>
+          <w:rFonts w:cstheme="minorHAnsi"/>
           <w:b/>
           <w:bCs/>
         </w:rPr>
@@ -932,7 +1169,7 @@
       </w:r>
       <w:r>
         <w:rPr>
-          <w:rFonts w:cs="B Nazanin" w:hint="cs"/>
+          <w:rFonts w:cstheme="minorHAnsi"/>
           <w:b/>
           <w:bCs/>
           <w:rtl/>
@@ -942,7 +1179,7 @@
       <w:proofErr w:type="spellStart"/>
       <w:r>
         <w:rPr>
-          <w:rFonts w:cs="B Nazanin"/>
+          <w:rFonts w:cstheme="minorHAnsi"/>
           <w:b/>
           <w:bCs/>
         </w:rPr>
@@ -951,7 +1188,7 @@
       <w:proofErr w:type="spellEnd"/>
       <w:r>
         <w:rPr>
-          <w:rFonts w:cs="B Nazanin"/>
+          <w:rFonts w:cstheme="minorHAnsi"/>
           <w:b/>
           <w:bCs/>
         </w:rPr>
@@ -959,7 +1196,7 @@
       </w:r>
       <w:r>
         <w:rPr>
-          <w:rFonts w:cs="B Nazanin" w:hint="cs"/>
+          <w:rFonts w:cstheme="minorHAnsi"/>
           <w:b/>
           <w:bCs/>
           <w:rtl/>
@@ -969,7 +1206,7 @@
       <w:proofErr w:type="spellStart"/>
       <w:r>
         <w:rPr>
-          <w:rFonts w:cs="B Nazanin"/>
+          <w:rFonts w:cstheme="minorHAnsi"/>
           <w:b/>
           <w:bCs/>
         </w:rPr>
@@ -978,7 +1215,7 @@
       <w:proofErr w:type="spellEnd"/>
       <w:r>
         <w:rPr>
-          <w:rFonts w:cs="B Nazanin" w:hint="cs"/>
+          <w:rFonts w:cstheme="minorHAnsi"/>
           <w:b/>
           <w:bCs/>
           <w:rtl/>
@@ -988,7 +1225,7 @@
       <w:proofErr w:type="spellStart"/>
       <w:r>
         <w:rPr>
-          <w:rFonts w:cs="B Nazanin"/>
+          <w:rFonts w:cstheme="minorHAnsi"/>
           <w:b/>
           <w:bCs/>
         </w:rPr>
@@ -997,7 +1234,7 @@
       <w:proofErr w:type="spellEnd"/>
       <w:r>
         <w:rPr>
-          <w:rFonts w:cs="B Nazanin" w:hint="cs"/>
+          <w:rFonts w:cstheme="minorHAnsi"/>
           <w:b/>
           <w:bCs/>
           <w:rtl/>
@@ -1006,7 +1243,7 @@
       </w:r>
       <w:r>
         <w:rPr>
-          <w:rFonts w:cs="B Nazanin"/>
+          <w:rFonts w:cstheme="minorHAnsi"/>
           <w:b/>
           <w:bCs/>
         </w:rPr>
@@ -1018,7 +1255,7 @@
         <w:pStyle w:val="ListParagraph"/>
         <w:ind w:left="0"/>
         <w:rPr>
-          <w:rFonts w:cs="B Titr"/>
+          <w:rFonts w:asciiTheme="minorHAnsi" w:hAnsiTheme="minorHAnsi" w:cstheme="minorHAnsi"/>
           <w:sz w:val="22"/>
           <w:szCs w:val="22"/>
           <w:rtl/>
@@ -1026,21 +1263,12 @@
       </w:pPr>
       <w:r>
         <w:rPr>
-          <w:rFonts w:cs="0 Nazanin" w:hint="cs"/>
+          <w:rFonts w:asciiTheme="minorHAnsi" w:hAnsiTheme="minorHAnsi" w:cstheme="minorHAnsi"/>
           <w:sz w:val="22"/>
           <w:szCs w:val="22"/>
           <w:rtl/>
         </w:rPr>
-        <w:t>با سلام و احترام</w:t>
-      </w:r>
-      <w:r>
-        <w:rPr>
-          <w:rFonts w:cs="B Titr" w:hint="cs"/>
-          <w:sz w:val="22"/>
-          <w:szCs w:val="22"/>
-          <w:rtl/>
-        </w:rPr>
-        <w:t xml:space="preserve"> </w:t>
+        <w:t xml:space="preserve">با سلام و احترام </w:t>
       </w:r>
     </w:p>
     <w:p>
@@ -1048,7 +1276,7 @@
         <w:pStyle w:val="ListParagraph"/>
         <w:ind w:left="0"/>
         <w:rPr>
-          <w:rFonts w:asciiTheme="minorHAnsi" w:eastAsiaTheme="minorHAnsi" w:hAnsiTheme="minorHAnsi" w:cs="B Nazanin"/>
+          <w:rFonts w:asciiTheme="minorHAnsi" w:eastAsiaTheme="minorHAnsi" w:hAnsiTheme="minorHAnsi" w:cstheme="minorHAnsi"/>
           <w:b/>
           <w:bCs/>
           <w:sz w:val="20"/>
@@ -1059,7 +1287,7 @@
       </w:pPr>
       <w:r>
         <w:rPr>
-          <w:rFonts w:cs="0 Nazanin" w:hint="cs"/>
+          <w:rFonts w:asciiTheme="minorHAnsi" w:hAnsiTheme="minorHAnsi" w:cstheme="minorHAnsi"/>
           <w:sz w:val="22"/>
           <w:szCs w:val="22"/>
           <w:rtl/>
@@ -1068,7 +1296,7 @@
       </w:r>
       <w:r>
         <w:rPr>
-          <w:rFonts w:cs="0 Nazanin" w:hint="cs"/>
+          <w:rFonts w:asciiTheme="minorHAnsi" w:hAnsiTheme="minorHAnsi" w:cstheme="minorHAnsi"/>
           <w:sz w:val="22"/>
           <w:szCs w:val="22"/>
           <w:rtl/>
@@ -1078,7 +1306,7 @@
       <w:proofErr w:type="spellStart"/>
       <w:r>
         <w:rPr>
-          <w:rFonts w:asciiTheme="minorHAnsi" w:eastAsiaTheme="minorHAnsi" w:hAnsiTheme="minorHAnsi" w:cs="B Nazanin"/>
+          <w:rFonts w:asciiTheme="minorHAnsi" w:eastAsiaTheme="minorHAnsi" w:hAnsiTheme="minorHAnsi" w:cstheme="minorHAnsi"/>
           <w:b/>
           <w:bCs/>
           <w:sz w:val="20"/>
@@ -1090,7 +1318,7 @@
       <w:proofErr w:type="spellEnd"/>
       <w:r>
         <w:rPr>
-          <w:rFonts w:asciiTheme="minorHAnsi" w:eastAsiaTheme="minorHAnsi" w:hAnsiTheme="minorHAnsi" w:cs="B Nazanin"/>
+          <w:rFonts w:asciiTheme="minorHAnsi" w:eastAsiaTheme="minorHAnsi" w:hAnsiTheme="minorHAnsi" w:cstheme="minorHAnsi"/>
           <w:b/>
           <w:bCs/>
           <w:sz w:val="20"/>
@@ -1101,7 +1329,7 @@
       </w:r>
       <w:r>
         <w:rPr>
-          <w:rFonts w:asciiTheme="minorHAnsi" w:eastAsiaTheme="minorHAnsi" w:hAnsiTheme="minorHAnsi" w:cs="B Nazanin" w:hint="cs"/>
+          <w:rFonts w:asciiTheme="minorHAnsi" w:eastAsiaTheme="minorHAnsi" w:hAnsiTheme="minorHAnsi" w:cstheme="minorHAnsi"/>
           <w:b/>
           <w:bCs/>
           <w:sz w:val="20"/>
@@ -1114,7 +1342,7 @@
       <w:proofErr w:type="spellStart"/>
       <w:r>
         <w:rPr>
-          <w:rFonts w:asciiTheme="minorHAnsi" w:eastAsiaTheme="minorHAnsi" w:hAnsiTheme="minorHAnsi" w:cs="B Nazanin"/>
+          <w:rFonts w:asciiTheme="minorHAnsi" w:eastAsiaTheme="minorHAnsi" w:hAnsiTheme="minorHAnsi" w:cstheme="minorHAnsi"/>
           <w:b/>
           <w:bCs/>
           <w:sz w:val="20"/>
@@ -1126,7 +1354,7 @@
       <w:proofErr w:type="spellEnd"/>
       <w:r>
         <w:rPr>
-          <w:rFonts w:asciiTheme="minorHAnsi" w:eastAsiaTheme="minorHAnsi" w:hAnsiTheme="minorHAnsi" w:cs="B Nazanin"/>
+          <w:rFonts w:asciiTheme="minorHAnsi" w:eastAsiaTheme="minorHAnsi" w:hAnsiTheme="minorHAnsi" w:cstheme="minorHAnsi"/>
           <w:b/>
           <w:bCs/>
           <w:sz w:val="20"/>
@@ -1137,7 +1365,7 @@
       </w:r>
       <w:r>
         <w:rPr>
-          <w:rFonts w:asciiTheme="minorHAnsi" w:eastAsiaTheme="minorHAnsi" w:hAnsiTheme="minorHAnsi" w:cs="B Nazanin" w:hint="cs"/>
+          <w:rFonts w:asciiTheme="minorHAnsi" w:eastAsiaTheme="minorHAnsi" w:hAnsiTheme="minorHAnsi" w:cstheme="minorHAnsi"/>
           <w:b/>
           <w:bCs/>
           <w:sz w:val="20"/>
@@ -1150,7 +1378,7 @@
       <w:proofErr w:type="spellStart"/>
       <w:r>
         <w:rPr>
-          <w:rFonts w:asciiTheme="minorHAnsi" w:eastAsiaTheme="minorHAnsi" w:hAnsiTheme="minorHAnsi" w:cs="B Nazanin"/>
+          <w:rFonts w:asciiTheme="minorHAnsi" w:eastAsiaTheme="minorHAnsi" w:hAnsiTheme="minorHAnsi" w:cstheme="minorHAnsi"/>
           <w:b/>
           <w:bCs/>
           <w:sz w:val="20"/>
@@ -1166,14 +1394,14 @@
         <w:pStyle w:val="ListParagraph"/>
         <w:ind w:left="0"/>
         <w:rPr>
-          <w:rFonts w:cs="0 Nazanin"/>
+          <w:rFonts w:asciiTheme="minorHAnsi" w:hAnsiTheme="minorHAnsi" w:cstheme="minorHAnsi"/>
           <w:sz w:val="22"/>
           <w:szCs w:val="22"/>
         </w:rPr>
       </w:pPr>
       <w:r>
         <w:rPr>
-          <w:rFonts w:asciiTheme="minorHAnsi" w:eastAsiaTheme="minorHAnsi" w:hAnsiTheme="minorHAnsi" w:cs="B Nazanin" w:hint="cs"/>
+          <w:rFonts w:asciiTheme="minorHAnsi" w:eastAsiaTheme="minorHAnsi" w:hAnsiTheme="minorHAnsi" w:cstheme="minorHAnsi"/>
           <w:b/>
           <w:bCs/>
           <w:sz w:val="20"/>
@@ -1185,7 +1413,7 @@
       </w:r>
       <w:r>
         <w:rPr>
-          <w:rFonts w:cs="0 Nazanin" w:hint="cs"/>
+          <w:rFonts w:asciiTheme="minorHAnsi" w:hAnsiTheme="minorHAnsi" w:cstheme="minorHAnsi"/>
           <w:sz w:val="22"/>
           <w:szCs w:val="22"/>
           <w:rtl/>
@@ -1195,7 +1423,7 @@
       <w:proofErr w:type="spellStart"/>
       <w:r>
         <w:rPr>
-          <w:rFonts w:cs="0 Nazanin"/>
+          <w:rFonts w:asciiTheme="minorHAnsi" w:hAnsiTheme="minorHAnsi" w:cstheme="minorHAnsi"/>
           <w:sz w:val="22"/>
           <w:szCs w:val="22"/>
         </w:rPr>
@@ -1204,7 +1432,7 @@
       <w:proofErr w:type="spellEnd"/>
       <w:r>
         <w:rPr>
-          <w:rFonts w:cs="0 Nazanin" w:hint="cs"/>
+          <w:rFonts w:asciiTheme="minorHAnsi" w:hAnsiTheme="minorHAnsi" w:cstheme="minorHAnsi"/>
           <w:sz w:val="22"/>
           <w:szCs w:val="22"/>
           <w:rtl/>
@@ -1213,7 +1441,7 @@
       </w:r>
       <w:r>
         <w:rPr>
-          <w:rFonts w:cs="0 Nazanin" w:hint="cs"/>
+          <w:rFonts w:asciiTheme="minorHAnsi" w:hAnsiTheme="minorHAnsi" w:cstheme="minorHAnsi"/>
           <w:sz w:val="22"/>
           <w:szCs w:val="22"/>
           <w:rtl/>
@@ -1223,7 +1451,7 @@
       <w:proofErr w:type="spellStart"/>
       <w:r>
         <w:rPr>
-          <w:rFonts w:cs="0 Nazanin"/>
+          <w:rFonts w:asciiTheme="minorHAnsi" w:hAnsiTheme="minorHAnsi" w:cstheme="minorHAnsi"/>
           <w:sz w:val="22"/>
           <w:szCs w:val="22"/>
         </w:rPr>
@@ -1232,7 +1460,7 @@
       <w:proofErr w:type="spellEnd"/>
       <w:r>
         <w:rPr>
-          <w:rFonts w:cs="0 Nazanin" w:hint="cs"/>
+          <w:rFonts w:asciiTheme="minorHAnsi" w:hAnsiTheme="minorHAnsi" w:cstheme="minorHAnsi"/>
           <w:sz w:val="22"/>
           <w:szCs w:val="22"/>
           <w:rtl/>
@@ -1241,7 +1469,7 @@
       </w:r>
       <w:r>
         <w:rPr>
-          <w:rFonts w:cs="0 Nazanin" w:hint="cs"/>
+          <w:rFonts w:asciiTheme="minorHAnsi" w:hAnsiTheme="minorHAnsi" w:cstheme="minorHAnsi"/>
           <w:sz w:val="22"/>
           <w:szCs w:val="22"/>
           <w:rtl/>
@@ -1250,7 +1478,7 @@
       </w:r>
       <w:r>
         <w:rPr>
-          <w:rFonts w:cs="0 Nazanin"/>
+          <w:rFonts w:asciiTheme="minorHAnsi" w:hAnsiTheme="minorHAnsi" w:cstheme="minorHAnsi"/>
           <w:sz w:val="22"/>
           <w:szCs w:val="22"/>
         </w:rPr>
@@ -1258,7 +1486,7 @@
       </w:r>
       <w:r>
         <w:rPr>
-          <w:rFonts w:cs="0 Nazanin"/>
+          <w:rFonts w:asciiTheme="minorHAnsi" w:hAnsiTheme="minorHAnsi" w:cstheme="minorHAnsi"/>
           <w:sz w:val="22"/>
           <w:szCs w:val="22"/>
         </w:rPr>
@@ -1266,7 +1494,7 @@
       </w:r>
       <w:r>
         <w:rPr>
-          <w:rFonts w:cs="0 Nazanin"/>
+          <w:rFonts w:asciiTheme="minorHAnsi" w:hAnsiTheme="minorHAnsi" w:cstheme="minorHAnsi"/>
           <w:sz w:val="22"/>
           <w:szCs w:val="22"/>
         </w:rPr>
@@ -1274,7 +1502,7 @@
       </w:r>
       <w:r>
         <w:rPr>
-          <w:rFonts w:cs="0 Nazanin" w:hint="cs"/>
+          <w:rFonts w:asciiTheme="minorHAnsi" w:hAnsiTheme="minorHAnsi" w:cstheme="minorHAnsi"/>
           <w:sz w:val="22"/>
           <w:szCs w:val="22"/>
           <w:rtl/>
@@ -1284,7 +1512,7 @@
       <w:proofErr w:type="spellStart"/>
       <w:r>
         <w:rPr>
-          <w:rFonts w:cs="0 Nazanin"/>
+          <w:rFonts w:asciiTheme="minorHAnsi" w:hAnsiTheme="minorHAnsi" w:cstheme="minorHAnsi"/>
           <w:sz w:val="22"/>
           <w:szCs w:val="22"/>
         </w:rPr>
@@ -1293,7 +1521,7 @@
       <w:proofErr w:type="spellEnd"/>
       <w:r>
         <w:rPr>
-          <w:rFonts w:cs="0 Nazanin"/>
+          <w:rFonts w:asciiTheme="minorHAnsi" w:hAnsiTheme="minorHAnsi" w:cstheme="minorHAnsi"/>
           <w:sz w:val="22"/>
           <w:szCs w:val="22"/>
         </w:rPr>
@@ -1301,7 +1529,7 @@
       </w:r>
       <w:r>
         <w:rPr>
-          <w:rFonts w:cs="0 Nazanin" w:hint="cs"/>
+          <w:rFonts w:asciiTheme="minorHAnsi" w:hAnsiTheme="minorHAnsi" w:cstheme="minorHAnsi"/>
           <w:sz w:val="22"/>
           <w:szCs w:val="22"/>
           <w:rtl/>
@@ -1310,7 +1538,7 @@
       </w:r>
       <w:r>
         <w:rPr>
-          <w:rFonts w:cs="0 Nazanin"/>
+          <w:rFonts w:asciiTheme="minorHAnsi" w:hAnsiTheme="minorHAnsi" w:cstheme="minorHAnsi"/>
           <w:sz w:val="22"/>
           <w:szCs w:val="22"/>
         </w:rPr>
@@ -1318,7 +1546,7 @@
       </w:r>
       <w:r>
         <w:rPr>
-          <w:rFonts w:cs="0 Nazanin" w:hint="cs"/>
+          <w:rFonts w:asciiTheme="minorHAnsi" w:hAnsiTheme="minorHAnsi" w:cstheme="minorHAnsi"/>
           <w:sz w:val="22"/>
           <w:szCs w:val="22"/>
           <w:rtl/>
@@ -1328,7 +1556,7 @@
       <w:proofErr w:type="spellStart"/>
       <w:r>
         <w:rPr>
-          <w:rFonts w:cs="0 Nazanin"/>
+          <w:rFonts w:asciiTheme="minorHAnsi" w:hAnsiTheme="minorHAnsi" w:cstheme="minorHAnsi"/>
           <w:b/>
           <w:bCs/>
           <w:sz w:val="22"/>
@@ -1339,7 +1567,7 @@
       <w:proofErr w:type="spellEnd"/>
       <w:r>
         <w:rPr>
-          <w:rFonts w:cs="0 Nazanin" w:hint="cs"/>
+          <w:rFonts w:asciiTheme="minorHAnsi" w:hAnsiTheme="minorHAnsi" w:cstheme="minorHAnsi"/>
           <w:sz w:val="22"/>
           <w:szCs w:val="22"/>
           <w:rtl/>
@@ -1348,7 +1576,7 @@
       </w:r>
       <w:r>
         <w:rPr>
-          <w:rFonts w:cs="0 Nazanin" w:hint="cs"/>
+          <w:rFonts w:asciiTheme="minorHAnsi" w:hAnsiTheme="minorHAnsi" w:cstheme="minorHAnsi"/>
           <w:sz w:val="22"/>
           <w:szCs w:val="22"/>
           <w:rtl/>
@@ -1357,7 +1585,7 @@
       </w:r>
       <w:r>
         <w:rPr>
-          <w:rFonts w:cs="0 Nazanin" w:hint="cs"/>
+          <w:rFonts w:asciiTheme="minorHAnsi" w:hAnsiTheme="minorHAnsi" w:cstheme="minorHAnsi"/>
           <w:sz w:val="22"/>
           <w:szCs w:val="22"/>
           <w:rtl/>
@@ -1367,7 +1595,7 @@
       <w:proofErr w:type="spellStart"/>
       <w:r>
         <w:rPr>
-          <w:rFonts w:cs="0 Nazanin"/>
+          <w:rFonts w:asciiTheme="minorHAnsi" w:hAnsiTheme="minorHAnsi" w:cstheme="minorHAnsi"/>
           <w:sz w:val="22"/>
           <w:szCs w:val="22"/>
         </w:rPr>
@@ -1376,7 +1604,7 @@
       <w:proofErr w:type="spellEnd"/>
       <w:r>
         <w:rPr>
-          <w:rFonts w:cs="0 Nazanin" w:hint="cs"/>
+          <w:rFonts w:asciiTheme="minorHAnsi" w:hAnsiTheme="minorHAnsi" w:cstheme="minorHAnsi"/>
           <w:sz w:val="22"/>
           <w:szCs w:val="22"/>
           <w:rtl/>
@@ -1385,115 +1613,73 @@
       </w:r>
       <w:r>
         <w:rPr>
-          <w:rFonts w:cs="0 Nazanin" w:hint="cs"/>
+          <w:rFonts w:asciiTheme="minorHAnsi" w:hAnsiTheme="minorHAnsi" w:cstheme="minorHAnsi"/>
           <w:sz w:val="22"/>
           <w:szCs w:val="22"/>
           <w:rtl/>
         </w:rPr>
-        <w:t xml:space="preserve"> </w:t>
-      </w:r>
-      <w:r>
-        <w:rPr>
-          <w:rFonts w:cs="0 Nazanin" w:hint="cs"/>
+        <w:t xml:space="preserve"> با بوکینگ نامبرهای زیر متعلق به شرکت </w:t>
+      </w:r>
+      <w:r>
+        <w:rPr>
+          <w:rFonts w:asciiTheme="minorHAnsi" w:hAnsiTheme="minorHAnsi" w:cstheme="minorHAnsi"/>
           <w:sz w:val="22"/>
           <w:szCs w:val="22"/>
-          <w:rtl/>
-        </w:rPr>
-        <w:t xml:space="preserve">با بوکینگ نامبرهای زیر متعلق به </w:t>
-      </w:r>
-      <w:r>
-        <w:rPr>
-          <w:rFonts w:cs="0 Nazanin" w:hint="cs"/>
+        </w:rPr>
+        <w:t xml:space="preserve"> company</w:t>
+      </w:r>
+    </w:p>
+    <w:p>
+      <w:pPr>
+        <w:pStyle w:val="ListParagraph"/>
+        <w:ind w:left="0"/>
+        <w:rPr>
+          <w:rFonts w:asciiTheme="minorHAnsi" w:hAnsiTheme="minorHAnsi" w:cstheme="minorHAnsi"/>
           <w:sz w:val="22"/>
           <w:szCs w:val="22"/>
           <w:rtl/>
         </w:rPr>
-        <w:t xml:space="preserve">شرکت </w:t>
-      </w:r>
-      <w:r>
-        <w:rPr>
-          <w:rFonts w:cs="0 Nazanin"/>
+      </w:pPr>
+      <w:r>
+        <w:rPr>
+          <w:rFonts w:asciiTheme="minorHAnsi" w:hAnsiTheme="minorHAnsi" w:cstheme="minorHAnsi"/>
           <w:sz w:val="22"/>
           <w:szCs w:val="22"/>
         </w:rPr>
-        <w:t xml:space="preserve"> </w:t>
-      </w:r>
-      <w:r>
-        <w:rPr>
-          <w:rFonts w:cs="0 Nazanin"/>
+        <w:t xml:space="preserve">  </w:t>
+      </w:r>
+      <w:r>
+        <w:rPr>
+          <w:rFonts w:asciiTheme="minorHAnsi" w:hAnsiTheme="minorHAnsi" w:cstheme="minorHAnsi"/>
           <w:sz w:val="22"/>
           <w:szCs w:val="22"/>
-        </w:rPr>
-        <w:t>company</w:t>
+          <w:rtl/>
+        </w:rPr>
+        <w:t xml:space="preserve">(به نمایندگی بندرعباس خانم آبگون به شماره تماس 20-07632250311) </w:t>
+      </w:r>
+      <w:r>
+        <w:rPr>
+          <w:rFonts w:asciiTheme="minorHAnsi" w:hAnsiTheme="minorHAnsi" w:cstheme="minorHAnsi"/>
+          <w:sz w:val="22"/>
+          <w:szCs w:val="22"/>
+        </w:rPr>
+        <w:t xml:space="preserve">comp </w:t>
+      </w:r>
+      <w:r>
+        <w:rPr>
+          <w:rFonts w:asciiTheme="minorHAnsi" w:hAnsiTheme="minorHAnsi" w:cstheme="minorHAnsi"/>
+          <w:sz w:val="22"/>
+          <w:szCs w:val="22"/>
+          <w:rtl/>
+        </w:rPr>
+        <w:t xml:space="preserve"> ارسال گردد، اقدام لازم صورت پذیرد.</w:t>
       </w:r>
     </w:p>
     <w:p>
       <w:pPr>
-        <w:pStyle w:val="ListParagraph"/>
-        <w:ind w:left="0"/>
-        <w:rPr>
-          <w:rFonts w:cs="0 Nazanin"/>
-          <w:sz w:val="22"/>
-          <w:szCs w:val="22"/>
-          <w:rtl/>
-        </w:rPr>
-      </w:pPr>
-      <w:r>
-        <w:rPr>
-          <w:rFonts w:cs="0 Nazanin" w:hint="cs"/>
-          <w:sz w:val="22"/>
-          <w:szCs w:val="22"/>
-        </w:rPr>
-        <w:t xml:space="preserve"> </w:t>
-      </w:r>
-      <w:r>
-        <w:rPr>
-          <w:rFonts w:cs="0 Nazanin"/>
-          <w:sz w:val="22"/>
-          <w:szCs w:val="22"/>
-        </w:rPr>
-        <w:t xml:space="preserve"> </w:t>
-      </w:r>
-      <w:r>
-        <w:rPr>
-          <w:rFonts w:cs="0 Nazanin" w:hint="cs"/>
-          <w:sz w:val="22"/>
-          <w:szCs w:val="22"/>
-          <w:rtl/>
-        </w:rPr>
-        <w:t xml:space="preserve">(به نمایندگی بندرعباس خانم آبگون به شماره تماس 20-07632250311) </w:t>
-      </w:r>
-      <w:r>
-        <w:rPr>
-          <w:rFonts w:cs="0 Nazanin"/>
-          <w:sz w:val="22"/>
-          <w:szCs w:val="22"/>
-        </w:rPr>
-        <w:t>comp</w:t>
-      </w:r>
-      <w:r>
-        <w:rPr>
-          <w:rFonts w:cs="0 Nazanin"/>
-          <w:sz w:val="22"/>
-          <w:szCs w:val="22"/>
-        </w:rPr>
-        <w:t xml:space="preserve"> </w:t>
-      </w:r>
-      <w:r>
-        <w:rPr>
-          <w:rFonts w:cs="0 Nazanin" w:hint="cs"/>
-          <w:sz w:val="22"/>
-          <w:szCs w:val="22"/>
-          <w:rtl/>
-        </w:rPr>
-        <w:t xml:space="preserve"> ارسال گردد، اقدام لازم صورت پذیرد.</w:t>
-      </w:r>
-    </w:p>
-    <w:p>
-      <w:pPr>
         <w:bidi/>
         <w:rPr>
-          <w:rFonts w:ascii="Times New Roman" w:eastAsia="SimSun" w:hAnsi="Times New Roman" w:cs="0 Nazanin"/>
+          <w:rFonts w:eastAsia="SimSun" w:cstheme="minorHAnsi"/>
           <w:lang w:eastAsia="zh-CN" w:bidi="fa-IR"/>
         </w:rPr>
       </w:pPr>
@@ -1504,20 +1690,20 @@
         <w:ind w:left="840"/>
         <w:jc w:val="right"/>
         <w:rPr>
-          <w:rFonts w:ascii="Times New Roman" w:eastAsia="SimSun" w:hAnsi="Times New Roman" w:cs="0 Nazanin"/>
+          <w:rFonts w:eastAsia="SimSun" w:cstheme="minorHAnsi"/>
           <w:lang w:eastAsia="zh-CN" w:bidi="fa-IR"/>
         </w:rPr>
       </w:pPr>
       <w:r>
         <w:rPr>
-          <w:rFonts w:ascii="Times New Roman" w:eastAsia="SimSun" w:hAnsi="Times New Roman" w:cs="0 Nazanin"/>
+          <w:rFonts w:eastAsia="SimSun" w:cstheme="minorHAnsi"/>
           <w:lang w:eastAsia="zh-CN" w:bidi="fa-IR"/>
         </w:rPr>
         <w:t>booking</w:t>
       </w:r>
       <w:r>
         <w:rPr>
-          <w:rFonts w:ascii="Times New Roman" w:eastAsia="SimSun" w:hAnsi="Times New Roman" w:cs="0 Nazanin"/>
+          <w:rFonts w:eastAsia="SimSun" w:cstheme="minorHAnsi"/>
           <w:lang w:eastAsia="zh-CN" w:bidi="fa-IR"/>
         </w:rPr>
         <w:br/>
@@ -1528,13 +1714,13 @@
         <w:bidi/>
         <w:ind w:left="-64" w:firstLine="90"/>
         <w:rPr>
-          <w:rFonts w:ascii="Times New Roman" w:eastAsia="SimSun" w:hAnsi="Times New Roman" w:cs="0 Nazanin"/>
+          <w:rFonts w:eastAsia="SimSun" w:cstheme="minorHAnsi"/>
           <w:lang w:eastAsia="zh-CN" w:bidi="fa-IR"/>
         </w:rPr>
       </w:pPr>
       <w:r>
         <w:rPr>
-          <w:rFonts w:ascii="Times New Roman" w:eastAsia="SimSun" w:hAnsi="Times New Roman" w:cs="0 Nazanin" w:hint="cs"/>
+          <w:rFonts w:eastAsia="SimSun" w:cstheme="minorHAnsi"/>
           <w:rtl/>
           <w:lang w:eastAsia="zh-CN" w:bidi="fa-IR"/>
         </w:rPr>
@@ -1542,304 +1728,166 @@
       </w:r>
       <w:r>
         <w:rPr>
-          <w:rFonts w:ascii="Times New Roman" w:eastAsia="SimSun" w:hAnsi="Times New Roman" w:cs="0 Nazanin"/>
+          <w:rFonts w:eastAsia="SimSun" w:cstheme="minorHAnsi"/>
           <w:rtl/>
           <w:lang w:eastAsia="zh-CN" w:bidi="fa-IR"/>
         </w:rPr>
         <w:br/>
-      </w:r>
-      <w:r>
-        <w:rPr>
-          <w:rFonts w:ascii="Times New Roman" w:eastAsia="SimSun" w:hAnsi="Times New Roman" w:cs="0 Nazanin" w:hint="cs"/>
+        <w:t>1 – پس از صدور محموله نسبت به ارسال صورت بارگیری به همراه سایر مدارک مربوط به دفتر تهران سریعاً اقدام گردد.</w:t>
+      </w:r>
+      <w:r>
+        <w:rPr>
+          <w:rFonts w:eastAsia="SimSun" w:cstheme="minorHAnsi"/>
           <w:rtl/>
           <w:lang w:eastAsia="zh-CN" w:bidi="fa-IR"/>
         </w:rPr>
-        <w:t xml:space="preserve">1 </w:t>
-      </w:r>
-      <w:r>
-        <w:rPr>
-          <w:rFonts w:ascii="Times New Roman" w:eastAsia="SimSun" w:hAnsi="Times New Roman" w:cs="Times New Roman" w:hint="cs"/>
+        <w:br/>
+        <w:t>2 – در زمان تحویل گرفتن کانتینر از شرکت های کشتیرانی در خصوص سالم بودن آن دقت فرمایید. با توجه به قرارداد فیمابین با پیمانکار محترم ، مسئولیت ناشی از هرگونه خسارت به کالا و کانتینر در حین بارگیری به عهده پیمانکار مذکور خواهد بود.</w:t>
+      </w:r>
+      <w:r>
+        <w:rPr>
+          <w:rFonts w:eastAsia="SimSun" w:cstheme="minorHAnsi"/>
           <w:rtl/>
           <w:lang w:eastAsia="zh-CN" w:bidi="fa-IR"/>
         </w:rPr>
+        <w:br/>
+        <w:t>3 – نسبت به عسکبرداری از کانتینر قبل از بارگیری و همچنین پس از تکمیل بارگیری و پلمپ شدن کانتینر هماهنگی و اقدام لازم به عمل آید.</w:t>
+      </w:r>
+      <w:r>
+        <w:rPr>
+          <w:rFonts w:eastAsia="SimSun" w:cstheme="minorHAnsi"/>
+          <w:rtl/>
+          <w:lang w:eastAsia="zh-CN" w:bidi="fa-IR"/>
+        </w:rPr>
+        <w:br/>
+        <w:t xml:space="preserve">4 – بنا بر درخواست مشتری ضروری است ترتیبی اتخاذ گردد که عنوان </w:t>
+      </w:r>
+      <w:r>
+        <w:rPr>
+          <w:rFonts w:eastAsia="SimSun" w:cstheme="minorHAnsi"/>
+          <w:lang w:eastAsia="zh-CN" w:bidi="fa-IR"/>
+        </w:rPr>
+        <w:t xml:space="preserve">Concentrate </w:t>
+      </w:r>
+      <w:r>
+        <w:rPr>
+          <w:rFonts w:eastAsia="SimSun" w:cstheme="minorHAnsi"/>
+          <w:rtl/>
+          <w:lang w:eastAsia="zh-CN" w:bidi="fa-IR"/>
+        </w:rPr>
+        <w:t xml:space="preserve"> از لیبل منصوبه بر روی دیواره بشکه ها حذف گردد.</w:t>
+      </w:r>
+      <w:r>
+        <w:rPr>
+          <w:rFonts w:eastAsia="SimSun" w:cstheme="minorHAnsi"/>
+          <w:rtl/>
+          <w:lang w:eastAsia="zh-CN" w:bidi="fa-IR"/>
+        </w:rPr>
+        <w:br/>
+        <w:t>5 – گواهی ضد عفونی (</w:t>
+      </w:r>
+      <w:r>
+        <w:rPr>
+          <w:rFonts w:eastAsia="SimSun" w:cstheme="minorHAnsi"/>
+          <w:lang w:eastAsia="zh-CN" w:bidi="fa-IR"/>
+        </w:rPr>
+        <w:t>Fumigation Certificate</w:t>
+      </w:r>
+      <w:r>
+        <w:rPr>
+          <w:rFonts w:eastAsia="SimSun" w:cstheme="minorHAnsi"/>
+          <w:rtl/>
+          <w:lang w:eastAsia="zh-CN" w:bidi="fa-IR"/>
+        </w:rPr>
+        <w:t>) جهت پالت های مربوطه مورد نیاز است .</w:t>
+      </w:r>
+      <w:r>
+        <w:rPr>
+          <w:rFonts w:eastAsia="SimSun" w:cstheme="minorHAnsi"/>
+          <w:rtl/>
+          <w:lang w:eastAsia="zh-CN" w:bidi="fa-IR"/>
+        </w:rPr>
+        <w:br/>
+        <w:t xml:space="preserve">6 </w:t>
+      </w:r>
+      <w:r>
+        <w:rPr>
+          <w:rFonts w:eastAsia="SimSun" w:cstheme="minorHAnsi"/>
+          <w:rtl/>
+          <w:lang w:eastAsia="zh-CN" w:bidi="fa-IR"/>
+        </w:rPr>
         <w:t>–</w:t>
       </w:r>
       <w:r>
         <w:rPr>
-          <w:rFonts w:ascii="Times New Roman" w:eastAsia="SimSun" w:hAnsi="Times New Roman" w:cs="0 Nazanin" w:hint="cs"/>
+          <w:rFonts w:eastAsia="SimSun" w:cstheme="minorHAnsi"/>
           <w:rtl/>
           <w:lang w:eastAsia="zh-CN" w:bidi="fa-IR"/>
         </w:rPr>
-        <w:t xml:space="preserve"> پس از صدور محموله نسبت به ارسال صورت بارگیری به همراه سایر مدارک مربوط به دفتر تهران سریعاً اقدام گردد.</w:t>
-      </w:r>
-      <w:r>
-        <w:rPr>
-          <w:rFonts w:ascii="Times New Roman" w:eastAsia="SimSun" w:hAnsi="Times New Roman" w:cs="0 Nazanin"/>
+        <w:t xml:space="preserve"> </w:t>
+      </w:r>
+      <w:r>
+        <w:rPr>
+          <w:rFonts w:eastAsia="SimSun" w:cstheme="minorHAnsi"/>
           <w:rtl/>
           <w:lang w:eastAsia="zh-CN" w:bidi="fa-IR"/>
         </w:rPr>
-        <w:br/>
-      </w:r>
-      <w:r>
-        <w:rPr>
-          <w:rFonts w:ascii="Times New Roman" w:eastAsia="SimSun" w:hAnsi="Times New Roman" w:cs="0 Nazanin" w:hint="cs"/>
-          <w:rtl/>
+        <w:t xml:space="preserve">نظارت بر عملیات توزین محموله به عهده شرکت </w:t>
+      </w:r>
+      <w:r>
+        <w:rPr>
+          <w:rFonts w:eastAsia="SimSun" w:cstheme="minorHAnsi"/>
           <w:lang w:eastAsia="zh-CN" w:bidi="fa-IR"/>
         </w:rPr>
-        <w:t xml:space="preserve">2 </w:t>
-      </w:r>
-      <w:r>
-        <w:rPr>
-          <w:rFonts w:ascii="Times New Roman" w:eastAsia="SimSun" w:hAnsi="Times New Roman" w:cs="Times New Roman" w:hint="cs"/>
-          <w:rtl/>
+        <w:t xml:space="preserve"> </w:t>
+      </w:r>
+      <w:r>
+        <w:rPr>
+          <w:rFonts w:eastAsia="SimSun" w:cstheme="minorHAnsi"/>
           <w:lang w:eastAsia="zh-CN" w:bidi="fa-IR"/>
         </w:rPr>
-        <w:t>–</w:t>
-      </w:r>
-      <w:r>
-        <w:rPr>
-          <w:rFonts w:ascii="Times New Roman" w:eastAsia="SimSun" w:hAnsi="Times New Roman" w:cs="0 Nazanin" w:hint="cs"/>
+        <w:t>inspector</w:t>
+      </w:r>
+      <w:r>
+        <w:rPr>
+          <w:rFonts w:eastAsia="SimSun" w:cstheme="minorHAnsi"/>
           <w:rtl/>
           <w:lang w:eastAsia="zh-CN" w:bidi="fa-IR"/>
         </w:rPr>
-        <w:t xml:space="preserve"> در زمان تحویل گرفتن کانتینر از شرکت های کشتیرانی در خصوص سالم بودن آن دقت فرمایید. با توجه به قرارداد فیمابین با پیمانکار محترم ، مسئولیت ناشی از هرگونه خسارت به کالا و کانتینر در حین بارگیری به عهده پیمانکار مذکور خواهد بود.</w:t>
-      </w:r>
-      <w:r>
-        <w:rPr>
-          <w:rFonts w:ascii="Times New Roman" w:eastAsia="SimSun" w:hAnsi="Times New Roman" w:cs="0 Nazanin"/>
+        <w:t xml:space="preserve">می </w:t>
+      </w:r>
+      <w:r>
+        <w:rPr>
+          <w:rFonts w:eastAsia="SimSun" w:cstheme="minorHAnsi"/>
           <w:rtl/>
           <w:lang w:eastAsia="zh-CN" w:bidi="fa-IR"/>
         </w:rPr>
-        <w:br/>
-      </w:r>
-      <w:r>
-        <w:rPr>
-          <w:rFonts w:ascii="Times New Roman" w:eastAsia="SimSun" w:hAnsi="Times New Roman" w:cs="0 Nazanin" w:hint="cs"/>
-          <w:rtl/>
+        <w:t xml:space="preserve">باشد و ضروری است کلیه پلمپ های قبلی با پلمپ های جدید تامینی توسط شرکت </w:t>
+      </w:r>
+      <w:r>
+        <w:rPr>
+          <w:rFonts w:eastAsia="SimSun" w:cstheme="minorHAnsi"/>
           <w:lang w:eastAsia="zh-CN" w:bidi="fa-IR"/>
         </w:rPr>
-        <w:t xml:space="preserve">3 </w:t>
-      </w:r>
-      <w:r>
-        <w:rPr>
-          <w:rFonts w:ascii="Times New Roman" w:eastAsia="SimSun" w:hAnsi="Times New Roman" w:cs="Times New Roman" w:hint="cs"/>
-          <w:rtl/>
+        <w:t xml:space="preserve"> </w:t>
+      </w:r>
+      <w:r>
+        <w:rPr>
+          <w:rFonts w:eastAsia="SimSun" w:cstheme="minorHAnsi"/>
           <w:lang w:eastAsia="zh-CN" w:bidi="fa-IR"/>
         </w:rPr>
-        <w:t>–</w:t>
-      </w:r>
-      <w:r>
-        <w:rPr>
-          <w:rFonts w:ascii="Times New Roman" w:eastAsia="SimSun" w:hAnsi="Times New Roman" w:cs="0 Nazanin" w:hint="cs"/>
-          <w:rtl/>
+        <w:t>inspector</w:t>
+      </w:r>
+      <w:r>
+        <w:rPr>
+          <w:rFonts w:eastAsia="SimSun" w:cstheme="minorHAnsi"/>
           <w:lang w:eastAsia="zh-CN" w:bidi="fa-IR"/>
         </w:rPr>
-        <w:t xml:space="preserve"> نسبت به عسکبرداری از کانتینر قبل از بارگیری و همچنین پس از تکمیل بارگیری و پلمپ شدن کانتینر هماهنگی و اقدام لازم به عمل آید.</w:t>
-      </w:r>
-      <w:r>
-        <w:rPr>
-          <w:rFonts w:ascii="Times New Roman" w:eastAsia="SimSun" w:hAnsi="Times New Roman" w:cs="0 Nazanin"/>
-          <w:rtl/>
-          <w:lang w:eastAsia="zh-CN" w:bidi="fa-IR"/>
-        </w:rPr>
-        <w:br/>
-      </w:r>
-      <w:r>
-        <w:rPr>
-          <w:rFonts w:ascii="Times New Roman" w:eastAsia="SimSun" w:hAnsi="Times New Roman" w:cs="0 Nazanin" w:hint="cs"/>
-          <w:rtl/>
-          <w:lang w:eastAsia="zh-CN" w:bidi="fa-IR"/>
-        </w:rPr>
-        <w:t xml:space="preserve">4 </w:t>
-      </w:r>
-      <w:r>
-        <w:rPr>
-          <w:rFonts w:ascii="Times New Roman" w:eastAsia="SimSun" w:hAnsi="Times New Roman" w:cs="Times New Roman" w:hint="cs"/>
-          <w:rtl/>
-          <w:lang w:eastAsia="zh-CN" w:bidi="fa-IR"/>
-        </w:rPr>
-        <w:t>–</w:t>
-      </w:r>
-      <w:r>
-        <w:rPr>
-          <w:rFonts w:ascii="Times New Roman" w:eastAsia="SimSun" w:hAnsi="Times New Roman" w:cs="0 Nazanin" w:hint="cs"/>
-          <w:rtl/>
-          <w:lang w:eastAsia="zh-CN" w:bidi="fa-IR"/>
-        </w:rPr>
-        <w:t xml:space="preserve"> بنا بر درخواست مشتری ضروری است ترتیبی اتخاذ گردد که عنوان </w:t>
-      </w:r>
-      <w:r>
-        <w:rPr>
-          <w:rFonts w:ascii="Times New Roman" w:eastAsia="SimSun" w:hAnsi="Times New Roman" w:cs="0 Nazanin"/>
-          <w:lang w:eastAsia="zh-CN" w:bidi="fa-IR"/>
-        </w:rPr>
-        <w:t xml:space="preserve">Concentrate </w:t>
-      </w:r>
-      <w:r>
-        <w:rPr>
-          <w:rFonts w:ascii="Times New Roman" w:eastAsia="SimSun" w:hAnsi="Times New Roman" w:cs="0 Nazanin" w:hint="cs"/>
-          <w:rtl/>
-          <w:lang w:eastAsia="zh-CN" w:bidi="fa-IR"/>
-        </w:rPr>
-        <w:t xml:space="preserve"> از لیبل منصوبه بر روی دیواره بشکه ها حذف گردد.</w:t>
-      </w:r>
-      <w:r>
-        <w:rPr>
-          <w:rFonts w:ascii="Times New Roman" w:eastAsia="SimSun" w:hAnsi="Times New Roman" w:cs="0 Nazanin"/>
-          <w:rtl/>
-          <w:lang w:eastAsia="zh-CN" w:bidi="fa-IR"/>
-        </w:rPr>
-        <w:br/>
-      </w:r>
-      <w:r>
-        <w:rPr>
-          <w:rFonts w:ascii="Times New Roman" w:eastAsia="SimSun" w:hAnsi="Times New Roman" w:cs="0 Nazanin" w:hint="cs"/>
-          <w:rtl/>
-          <w:lang w:eastAsia="zh-CN" w:bidi="fa-IR"/>
-        </w:rPr>
-        <w:t xml:space="preserve">5 </w:t>
-      </w:r>
-      <w:r>
-        <w:rPr>
-          <w:rFonts w:ascii="Times New Roman" w:eastAsia="SimSun" w:hAnsi="Times New Roman" w:cs="Times New Roman" w:hint="cs"/>
-          <w:rtl/>
-          <w:lang w:eastAsia="zh-CN" w:bidi="fa-IR"/>
-        </w:rPr>
-        <w:t>–</w:t>
-      </w:r>
-      <w:r>
-        <w:rPr>
-          <w:rFonts w:ascii="Times New Roman" w:eastAsia="SimSun" w:hAnsi="Times New Roman" w:cs="0 Nazanin" w:hint="cs"/>
-          <w:rtl/>
-          <w:lang w:eastAsia="zh-CN" w:bidi="fa-IR"/>
-        </w:rPr>
-        <w:t xml:space="preserve"> گواهی ضد عفونی (</w:t>
-      </w:r>
-      <w:r>
-        <w:rPr>
-          <w:rFonts w:ascii="Times New Roman" w:eastAsia="SimSun" w:hAnsi="Times New Roman" w:cs="0 Nazanin"/>
-          <w:lang w:eastAsia="zh-CN" w:bidi="fa-IR"/>
-        </w:rPr>
-        <w:t>Fumigation Certificate</w:t>
-      </w:r>
-      <w:r>
-        <w:rPr>
-          <w:rFonts w:ascii="Times New Roman" w:eastAsia="SimSun" w:hAnsi="Times New Roman" w:cs="0 Nazanin" w:hint="cs"/>
-          <w:rtl/>
-          <w:lang w:eastAsia="zh-CN" w:bidi="fa-IR"/>
-        </w:rPr>
-        <w:t>) جهت پالت های مربوطه مورد نیاز است .</w:t>
-      </w:r>
-      <w:r>
-        <w:rPr>
-          <w:rFonts w:ascii="Times New Roman" w:eastAsia="SimSun" w:hAnsi="Times New Roman" w:cs="0 Nazanin"/>
-          <w:rtl/>
-          <w:lang w:eastAsia="zh-CN" w:bidi="fa-IR"/>
-        </w:rPr>
-        <w:br/>
-      </w:r>
-      <w:r>
-        <w:rPr>
-          <w:rFonts w:ascii="Times New Roman" w:eastAsia="SimSun" w:hAnsi="Times New Roman" w:cs="0 Nazanin" w:hint="cs"/>
-          <w:rtl/>
-          <w:lang w:eastAsia="zh-CN" w:bidi="fa-IR"/>
-        </w:rPr>
-        <w:t xml:space="preserve">6 </w:t>
-      </w:r>
-      <w:r>
-        <w:rPr>
-          <w:rFonts w:ascii="Times New Roman" w:eastAsia="SimSun" w:hAnsi="Times New Roman" w:cs="Times New Roman" w:hint="cs"/>
-          <w:rtl/>
-          <w:lang w:eastAsia="zh-CN" w:bidi="fa-IR"/>
-        </w:rPr>
-        <w:t>–</w:t>
-      </w:r>
-      <w:r>
-        <w:rPr>
-          <w:rFonts w:ascii="Times New Roman" w:eastAsia="SimSun" w:hAnsi="Times New Roman" w:cs="0 Nazanin" w:hint="cs"/>
-          <w:rtl/>
-          <w:lang w:eastAsia="zh-CN" w:bidi="fa-IR"/>
-        </w:rPr>
         <w:t xml:space="preserve"> </w:t>
       </w:r>
       <w:r>
         <w:rPr>
-          <w:rFonts w:ascii="Times New Roman" w:eastAsia="SimSun" w:hAnsi="Times New Roman" w:cs="0 Nazanin" w:hint="cs"/>
-          <w:rtl/>
-          <w:lang w:eastAsia="zh-CN" w:bidi="fa-IR"/>
-        </w:rPr>
-        <w:t xml:space="preserve">نظارت بر عملیات توزین محموله به </w:t>
-      </w:r>
-      <w:r>
-        <w:rPr>
-          <w:rFonts w:ascii="Times New Roman" w:eastAsia="SimSun" w:hAnsi="Times New Roman" w:cs="0 Nazanin" w:hint="cs"/>
-          <w:rtl/>
-          <w:lang w:eastAsia="zh-CN" w:bidi="fa-IR"/>
-        </w:rPr>
-        <w:t xml:space="preserve">عهده شرکت </w:t>
-      </w:r>
-      <w:r>
-        <w:rPr>
-          <w:rFonts w:ascii="Times New Roman" w:eastAsia="SimSun" w:hAnsi="Times New Roman" w:cs="0 Nazanin"/>
-          <w:lang w:eastAsia="zh-CN" w:bidi="fa-IR"/>
-        </w:rPr>
-        <w:t xml:space="preserve"> </w:t>
-      </w:r>
-      <w:r>
-        <w:rPr>
-          <w:rFonts w:ascii="Times New Roman" w:eastAsia="SimSun" w:hAnsi="Times New Roman" w:cs="0 Nazanin"/>
-          <w:lang w:eastAsia="zh-CN" w:bidi="fa-IR"/>
-        </w:rPr>
-        <w:t>inspector</w:t>
-      </w:r>
-      <w:r>
-        <w:rPr>
-          <w:rFonts w:ascii="Times New Roman" w:eastAsia="SimSun" w:hAnsi="Times New Roman" w:cs="0 Nazanin" w:hint="cs"/>
-          <w:rtl/>
-          <w:lang w:eastAsia="zh-CN" w:bidi="fa-IR"/>
-        </w:rPr>
-        <w:t xml:space="preserve">می </w:t>
-      </w:r>
-      <w:r>
-        <w:rPr>
-          <w:rFonts w:ascii="Times New Roman" w:eastAsia="SimSun" w:hAnsi="Times New Roman" w:cs="0 Nazanin" w:hint="cs"/>
-          <w:rtl/>
-          <w:lang w:eastAsia="zh-CN" w:bidi="fa-IR"/>
-        </w:rPr>
-        <w:t xml:space="preserve">باشد و ضروری است کلیه پلمپ های قبلی با پلمپ های جدید تامینی توسط </w:t>
-      </w:r>
-      <w:r>
-        <w:rPr>
-          <w:rFonts w:ascii="Times New Roman" w:eastAsia="SimSun" w:hAnsi="Times New Roman" w:cs="0 Nazanin" w:hint="cs"/>
-          <w:rtl/>
-          <w:lang w:eastAsia="zh-CN" w:bidi="fa-IR"/>
-        </w:rPr>
-        <w:t xml:space="preserve">شرکت </w:t>
-      </w:r>
-      <w:r>
-        <w:rPr>
-          <w:rFonts w:ascii="Times New Roman" w:eastAsia="SimSun" w:hAnsi="Times New Roman" w:cs="0 Nazanin"/>
-          <w:lang w:eastAsia="zh-CN" w:bidi="fa-IR"/>
-        </w:rPr>
-        <w:t xml:space="preserve"> </w:t>
-      </w:r>
-      <w:r>
-        <w:rPr>
-          <w:rFonts w:ascii="Times New Roman" w:eastAsia="SimSun" w:hAnsi="Times New Roman" w:cs="0 Nazanin"/>
-          <w:lang w:eastAsia="zh-CN" w:bidi="fa-IR"/>
-        </w:rPr>
-        <w:t>inspector</w:t>
-      </w:r>
-      <w:r>
-        <w:rPr>
-          <w:rFonts w:ascii="Times New Roman" w:eastAsia="SimSun" w:hAnsi="Times New Roman" w:cs="0 Nazanin"/>
-          <w:lang w:eastAsia="zh-CN" w:bidi="fa-IR"/>
-        </w:rPr>
-        <w:t xml:space="preserve"> </w:t>
-      </w:r>
-      <w:r>
-        <w:rPr>
-          <w:rFonts w:ascii="Times New Roman" w:eastAsia="SimSun" w:hAnsi="Times New Roman" w:cs="0 Nazanin" w:hint="cs"/>
+          <w:rFonts w:eastAsia="SimSun" w:cstheme="minorHAnsi"/>
           <w:rtl/>
           <w:lang w:eastAsia="zh-CN" w:bidi="fa-IR"/>
         </w:rPr>
@@ -1858,70 +1906,6 @@
           <w:lang w:bidi="fa-IR"/>
         </w:rPr>
       </w:pPr>
-      <w:r>
-        <w:rPr>
-          <w:rFonts w:cs="0 Nazanin"/>
-          <w:noProof/>
-          <w:sz w:val="26"/>
-          <w:szCs w:val="26"/>
-        </w:rPr>
-        <w:drawing>
-          <wp:anchor distT="0" distB="0" distL="114300" distR="114300" simplePos="0" relativeHeight="251682816" behindDoc="0" locked="0" layoutInCell="1" allowOverlap="1" wp14:anchorId="0E7825BD" wp14:editId="324C70D8">
-            <wp:simplePos x="0" y="0"/>
-            <wp:positionH relativeFrom="column">
-              <wp:posOffset>-211455</wp:posOffset>
-            </wp:positionH>
-            <wp:positionV relativeFrom="paragraph">
-              <wp:posOffset>313360</wp:posOffset>
-            </wp:positionV>
-            <wp:extent cx="979805" cy="731520"/>
-            <wp:effectExtent l="0" t="0" r="0" b="0"/>
-            <wp:wrapNone/>
-            <wp:docPr id="2" name="Picture 2"/>
-            <wp:cNvGraphicFramePr>
-              <a:graphicFrameLocks xmlns:a="http://schemas.openxmlformats.org/drawingml/2006/main" noChangeAspect="1"/>
-            </wp:cNvGraphicFramePr>
-            <a:graphic xmlns:a="http://schemas.openxmlformats.org/drawingml/2006/main">
-              <a:graphicData uri="http://schemas.openxmlformats.org/drawingml/2006/picture">
-                <pic:pic xmlns:pic="http://schemas.openxmlformats.org/drawingml/2006/picture">
-                  <pic:nvPicPr>
-                    <pic:cNvPr id="2" name="asli.jpeg"/>
-                    <pic:cNvPicPr/>
-                  </pic:nvPicPr>
-                  <pic:blipFill>
-                    <a:blip r:embed="rId7" cstate="print">
-                      <a:biLevel thresh="50000"/>
-                      <a:extLst>
-                        <a:ext uri="{28A0092B-C50C-407E-A947-70E740481C1C}">
-                          <a14:useLocalDpi xmlns:a14="http://schemas.microsoft.com/office/drawing/2010/main" val="0"/>
-                        </a:ext>
-                      </a:extLst>
-                    </a:blip>
-                    <a:stretch>
-                      <a:fillRect/>
-                    </a:stretch>
-                  </pic:blipFill>
-                  <pic:spPr>
-                    <a:xfrm>
-                      <a:off x="0" y="0"/>
-                      <a:ext cx="979805" cy="731520"/>
-                    </a:xfrm>
-                    <a:prstGeom prst="rect">
-                      <a:avLst/>
-                    </a:prstGeom>
-                  </pic:spPr>
-                </pic:pic>
-              </a:graphicData>
-            </a:graphic>
-            <wp14:sizeRelH relativeFrom="margin">
-              <wp14:pctWidth>0</wp14:pctWidth>
-            </wp14:sizeRelH>
-            <wp14:sizeRelV relativeFrom="margin">
-              <wp14:pctHeight>0</wp14:pctHeight>
-            </wp14:sizeRelV>
-          </wp:anchor>
-        </w:drawing>
-      </w:r>
     </w:p>
     <w:p>
       <w:pPr>
@@ -1956,16 +1940,16 @@
         <mc:AlternateContent>
           <mc:Choice Requires="wps">
             <w:drawing>
-              <wp:anchor distT="0" distB="0" distL="114300" distR="114300" simplePos="0" relativeHeight="251678720" behindDoc="1" locked="0" layoutInCell="1" allowOverlap="1" wp14:anchorId="0AE03D96" wp14:editId="57A7553E">
+              <wp:anchor distT="0" distB="0" distL="114300" distR="114300" simplePos="0" relativeHeight="251678720" behindDoc="1" locked="0" layoutInCell="1" allowOverlap="1" wp14:anchorId="5359535A" wp14:editId="24DF7645">
                 <wp:simplePos x="0" y="0"/>
                 <wp:positionH relativeFrom="column">
                   <wp:posOffset>-438785</wp:posOffset>
                 </wp:positionH>
                 <wp:positionV relativeFrom="paragraph">
-                  <wp:posOffset>887044</wp:posOffset>
+                  <wp:posOffset>2450383</wp:posOffset>
                 </wp:positionV>
-                <wp:extent cx="6426200" cy="314325"/>
-                <wp:effectExtent l="0" t="0" r="12700" b="28575"/>
+                <wp:extent cx="6426200" cy="285115"/>
+                <wp:effectExtent l="0" t="0" r="12700" b="19685"/>
                 <wp:wrapNone/>
                 <wp:docPr id="17" name="Text Box 17"/>
                 <wp:cNvGraphicFramePr/>
@@ -1976,7 +1960,7 @@
                       <wps:spPr>
                         <a:xfrm>
                           <a:off x="0" y="0"/>
-                          <a:ext cx="6426200" cy="314325"/>
+                          <a:ext cx="6426200" cy="285115"/>
                         </a:xfrm>
                         <a:prstGeom prst="rect">
                           <a:avLst/>
@@ -1996,12 +1980,13 @@
                             <w:pPr>
                               <w:bidi/>
                               <w:rPr>
+                                <w:rFonts w:cstheme="minorHAnsi"/>
                                 <w:lang w:bidi="fa-IR"/>
                               </w:rPr>
                             </w:pPr>
                             <w:r>
                               <w:rPr>
-                                <w:rFonts w:cs="0 Nazanin" w:hint="cs"/>
+                                <w:rFonts w:cstheme="minorHAnsi"/>
                                 <w:b/>
                                 <w:bCs/>
                                 <w:sz w:val="24"/>
@@ -2009,23 +1994,11 @@
                                 <w:rtl/>
                                 <w:lang w:bidi="fa-IR"/>
                               </w:rPr>
-                              <w:t xml:space="preserve">                   </w:t>
+                              <w:t xml:space="preserve">                   تلفن : 7-88711101</w:t>
                             </w:r>
                             <w:r>
                               <w:rPr>
-                                <w:rFonts w:cs="0 Nazanin" w:hint="cs"/>
-                                <w:b/>
-                                <w:bCs/>
-                                <w:sz w:val="24"/>
-                                <w:szCs w:val="24"/>
-                                <w:rtl/>
-                                <w:lang w:bidi="fa-IR"/>
-                              </w:rPr>
-                              <w:t>تلفن : 7-88711101</w:t>
-                            </w:r>
-                            <w:r>
-                              <w:rPr>
-                                <w:rFonts w:cs="0 Nazanin" w:hint="cs"/>
+                                <w:rFonts w:cstheme="minorHAnsi"/>
                                 <w:b/>
                                 <w:bCs/>
                                 <w:sz w:val="24"/>
@@ -2037,7 +2010,7 @@
                             </w:r>
                             <w:r>
                               <w:rPr>
-                                <w:rFonts w:cs="0 Nazanin" w:hint="cs"/>
+                                <w:rFonts w:cstheme="minorHAnsi"/>
                                 <w:b/>
                                 <w:bCs/>
                                 <w:sz w:val="24"/>
@@ -2049,7 +2022,7 @@
                             </w:r>
                             <w:r>
                               <w:rPr>
-                                <w:rFonts w:cs="0 Nazanin" w:hint="cs"/>
+                                <w:rFonts w:cstheme="minorHAnsi"/>
                                 <w:b/>
                                 <w:bCs/>
                                 <w:sz w:val="24"/>
@@ -2061,7 +2034,7 @@
                             </w:r>
                             <w:r>
                               <w:rPr>
-                                <w:rFonts w:cs="0 Nazanin" w:hint="cs"/>
+                                <w:rFonts w:cstheme="minorHAnsi"/>
                                 <w:b/>
                                 <w:bCs/>
                                 <w:sz w:val="24"/>
@@ -2073,7 +2046,7 @@
                             </w:r>
                             <w:r>
                               <w:rPr>
-                                <w:rFonts w:cs="0 Nazanin" w:hint="cs"/>
+                                <w:rFonts w:cstheme="minorHAnsi"/>
                                 <w:b/>
                                 <w:bCs/>
                                 <w:sz w:val="24"/>
@@ -2107,19 +2080,20 @@
           </mc:Choice>
           <mc:Fallback>
             <w:pict>
-              <v:shape w14:anchorId="0AE03D96" id="Text Box 17" o:spid="_x0000_s1031" type="#_x0000_t202" style="position:absolute;left:0;text-align:left;margin-left:-34.55pt;margin-top:69.85pt;width:506pt;height:24.75pt;z-index:-251637760;visibility:visible;mso-wrap-style:square;mso-width-percent:0;mso-height-percent:0;mso-wrap-distance-left:9pt;mso-wrap-distance-top:0;mso-wrap-distance-right:9pt;mso-wrap-distance-bottom:0;mso-position-horizontal:absolute;mso-position-horizontal-relative:text;mso-position-vertical:absolute;mso-position-vertical-relative:text;mso-width-percent:0;mso-height-percent:0;mso-width-relative:margin;mso-height-relative:margin;v-text-anchor:top" o:gfxdata="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" fillcolor="white [3201]" strokecolor="white [3212]" strokeweight=".5pt">
+              <v:shape w14:anchorId="5359535A" id="Text Box 17" o:spid="_x0000_s1032" type="#_x0000_t202" style="position:absolute;left:0;text-align:left;margin-left:-34.55pt;margin-top:192.95pt;width:506pt;height:22.45pt;z-index:-251637760;visibility:visible;mso-wrap-style:square;mso-width-percent:0;mso-height-percent:0;mso-wrap-distance-left:9pt;mso-wrap-distance-top:0;mso-wrap-distance-right:9pt;mso-wrap-distance-bottom:0;mso-position-horizontal:absolute;mso-position-horizontal-relative:text;mso-position-vertical:absolute;mso-position-vertical-relative:text;mso-width-percent:0;mso-height-percent:0;mso-width-relative:margin;mso-height-relative:margin;v-text-anchor:top" o:gfxdata="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" fillcolor="white [3201]" strokecolor="white [3212]" strokeweight=".5pt">
                 <v:textbox>
                   <w:txbxContent>
                     <w:p>
                       <w:pPr>
                         <w:bidi/>
                         <w:rPr>
+                          <w:rFonts w:cstheme="minorHAnsi"/>
                           <w:lang w:bidi="fa-IR"/>
                         </w:rPr>
                       </w:pPr>
                       <w:r>
                         <w:rPr>
-                          <w:rFonts w:cs="0 Nazanin" w:hint="cs"/>
+                          <w:rFonts w:cstheme="minorHAnsi"/>
                           <w:b/>
                           <w:bCs/>
                           <w:sz w:val="24"/>
@@ -2127,23 +2101,11 @@
                           <w:rtl/>
                           <w:lang w:bidi="fa-IR"/>
                         </w:rPr>
-                        <w:t xml:space="preserve">                   </w:t>
+                        <w:t xml:space="preserve">                   تلفن : 7-88711101</w:t>
                       </w:r>
                       <w:r>
                         <w:rPr>
-                          <w:rFonts w:cs="0 Nazanin" w:hint="cs"/>
-                          <w:b/>
-                          <w:bCs/>
-                          <w:sz w:val="24"/>
-                          <w:szCs w:val="24"/>
-                          <w:rtl/>
-                          <w:lang w:bidi="fa-IR"/>
-                        </w:rPr>
-                        <w:t>تلفن : 7-88711101</w:t>
-                      </w:r>
-                      <w:r>
-                        <w:rPr>
-                          <w:rFonts w:cs="0 Nazanin" w:hint="cs"/>
+                          <w:rFonts w:cstheme="minorHAnsi"/>
                           <w:b/>
                           <w:bCs/>
                           <w:sz w:val="24"/>
@@ -2155,7 +2117,7 @@
                       </w:r>
                       <w:r>
                         <w:rPr>
-                          <w:rFonts w:cs="0 Nazanin" w:hint="cs"/>
+                          <w:rFonts w:cstheme="minorHAnsi"/>
                           <w:b/>
                           <w:bCs/>
                           <w:sz w:val="24"/>
@@ -2167,7 +2129,7 @@
                       </w:r>
                       <w:r>
                         <w:rPr>
-                          <w:rFonts w:cs="0 Nazanin" w:hint="cs"/>
+                          <w:rFonts w:cstheme="minorHAnsi"/>
                           <w:b/>
                           <w:bCs/>
                           <w:sz w:val="24"/>
@@ -2179,7 +2141,7 @@
                       </w:r>
                       <w:r>
                         <w:rPr>
-                          <w:rFonts w:cs="0 Nazanin" w:hint="cs"/>
+                          <w:rFonts w:cstheme="minorHAnsi"/>
                           <w:b/>
                           <w:bCs/>
                           <w:sz w:val="24"/>
@@ -2191,7 +2153,7 @@
                       </w:r>
                       <w:r>
                         <w:rPr>
-                          <w:rFonts w:cs="0 Nazanin" w:hint="cs"/>
+                          <w:rFonts w:cstheme="minorHAnsi"/>
                           <w:b/>
                           <w:bCs/>
                           <w:sz w:val="24"/>
@@ -2217,16 +2179,16 @@
         <mc:AlternateContent>
           <mc:Choice Requires="wps">
             <w:drawing>
-              <wp:anchor distT="0" distB="0" distL="114300" distR="114300" simplePos="0" relativeHeight="251676672" behindDoc="0" locked="0" layoutInCell="1" allowOverlap="1" wp14:anchorId="1B5A824D" wp14:editId="7A4592AE">
+              <wp:anchor distT="0" distB="0" distL="114300" distR="114300" simplePos="0" relativeHeight="251676672" behindDoc="0" locked="0" layoutInCell="1" allowOverlap="1" wp14:anchorId="476D937E" wp14:editId="51C02CA7">
                 <wp:simplePos x="0" y="0"/>
                 <wp:positionH relativeFrom="column">
                   <wp:posOffset>-369570</wp:posOffset>
                 </wp:positionH>
                 <wp:positionV relativeFrom="paragraph">
-                  <wp:posOffset>545770</wp:posOffset>
+                  <wp:posOffset>2125289</wp:posOffset>
                 </wp:positionV>
-                <wp:extent cx="6426200" cy="314325"/>
-                <wp:effectExtent l="0" t="0" r="12700" b="28575"/>
+                <wp:extent cx="6426200" cy="284480"/>
+                <wp:effectExtent l="0" t="0" r="12700" b="20320"/>
                 <wp:wrapNone/>
                 <wp:docPr id="16" name="Text Box 16"/>
                 <wp:cNvGraphicFramePr/>
@@ -2237,7 +2199,7 @@
                       <wps:spPr>
                         <a:xfrm>
                           <a:off x="0" y="0"/>
-                          <a:ext cx="6426200" cy="314325"/>
+                          <a:ext cx="6426200" cy="284480"/>
                         </a:xfrm>
                         <a:prstGeom prst="rect">
                           <a:avLst/>
@@ -2257,7 +2219,7 @@
                             <w:pPr>
                               <w:bidi/>
                               <w:rPr>
-                                <w:rFonts w:cs="0 Nazanin"/>
+                                <w:rFonts w:cstheme="minorHAnsi"/>
                                 <w:b/>
                                 <w:bCs/>
                                 <w:rtl/>
@@ -2265,34 +2227,16 @@
                             </w:pPr>
                             <w:r>
                               <w:rPr>
-                                <w:rFonts w:cs="0 Nazanin" w:hint="cs"/>
+                                <w:rFonts w:cstheme="minorHAnsi"/>
                                 <w:b/>
                                 <w:bCs/>
                                 <w:rtl/>
                               </w:rPr>
-                              <w:t xml:space="preserve">آدرس : تهران </w:t>
+                              <w:t>آدرس : تهران – خیابان ولیعصر (عج) نرسیده به پارک ساعی پلاک 2161 کد پستی :  1511813311</w:t>
                             </w:r>
                             <w:r>
                               <w:rPr>
-                                <w:rFonts w:ascii="Times New Roman" w:hAnsi="Times New Roman" w:cs="Times New Roman" w:hint="cs"/>
-                                <w:b/>
-                                <w:bCs/>
-                                <w:rtl/>
-                              </w:rPr>
-                              <w:t>–</w:t>
-                            </w:r>
-                            <w:r>
-                              <w:rPr>
-                                <w:rFonts w:cs="0 Nazanin" w:hint="cs"/>
-                                <w:b/>
-                                <w:bCs/>
-                                <w:rtl/>
-                              </w:rPr>
-                              <w:t xml:space="preserve"> خیابان ولیعصر (عج) نرسیده به پارک ساعی پلاک 2161 کد پستی :  1511813311</w:t>
-                            </w:r>
-                            <w:r>
-                              <w:rPr>
-                                <w:rFonts w:cs="0 Nazanin"/>
+                                <w:rFonts w:cstheme="minorHAnsi"/>
                                 <w:b/>
                                 <w:bCs/>
                               </w:rPr>
@@ -2300,7 +2244,7 @@
                             </w:r>
                             <w:r>
                               <w:rPr>
-                                <w:rFonts w:cs="0 Nazanin" w:hint="cs"/>
+                                <w:rFonts w:cstheme="minorHAnsi"/>
                                 <w:b/>
                                 <w:bCs/>
                                 <w:rtl/>
@@ -2311,6 +2255,9 @@
                           <w:p>
                             <w:pPr>
                               <w:bidi/>
+                              <w:rPr>
+                                <w:rFonts w:cstheme="minorHAnsi"/>
+                              </w:rPr>
                             </w:pPr>
                           </w:p>
                         </w:txbxContent>
@@ -2335,14 +2282,14 @@
           </mc:Choice>
           <mc:Fallback>
             <w:pict>
-              <v:shape w14:anchorId="1B5A824D" id="Text Box 16" o:spid="_x0000_s1032" type="#_x0000_t202" style="position:absolute;left:0;text-align:left;margin-left:-29.1pt;margin-top:42.95pt;width:506pt;height:24.75pt;z-index:251676672;visibility:visible;mso-wrap-style:square;mso-width-percent:0;mso-height-percent:0;mso-wrap-distance-left:9pt;mso-wrap-distance-top:0;mso-wrap-distance-right:9pt;mso-wrap-distance-bottom:0;mso-position-horizontal:absolute;mso-position-horizontal-relative:text;mso-position-vertical:absolute;mso-position-vertical-relative:text;mso-width-percent:0;mso-height-percent:0;mso-width-relative:margin;mso-height-relative:margin;v-text-anchor:top" o:gfxdata="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" fillcolor="white [3201]" strokecolor="white [3212]" strokeweight=".5pt">
+              <v:shape w14:anchorId="476D937E" id="Text Box 16" o:spid="_x0000_s1033" type="#_x0000_t202" style="position:absolute;left:0;text-align:left;margin-left:-29.1pt;margin-top:167.35pt;width:506pt;height:22.4pt;z-index:251676672;visibility:visible;mso-wrap-style:square;mso-width-percent:0;mso-height-percent:0;mso-wrap-distance-left:9pt;mso-wrap-distance-top:0;mso-wrap-distance-right:9pt;mso-wrap-distance-bottom:0;mso-position-horizontal:absolute;mso-position-horizontal-relative:text;mso-position-vertical:absolute;mso-position-vertical-relative:text;mso-width-percent:0;mso-height-percent:0;mso-width-relative:margin;mso-height-relative:margin;v-text-anchor:top" o:gfxdata="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" fillcolor="white [3201]" strokecolor="white [3212]" strokeweight=".5pt">
                 <v:textbox>
                   <w:txbxContent>
                     <w:p>
                       <w:pPr>
                         <w:bidi/>
                         <w:rPr>
-                          <w:rFonts w:cs="0 Nazanin"/>
+                          <w:rFonts w:cstheme="minorHAnsi"/>
                           <w:b/>
                           <w:bCs/>
                           <w:rtl/>
@@ -2350,34 +2297,16 @@
                       </w:pPr>
                       <w:r>
                         <w:rPr>
-                          <w:rFonts w:cs="0 Nazanin" w:hint="cs"/>
+                          <w:rFonts w:cstheme="minorHAnsi"/>
                           <w:b/>
                           <w:bCs/>
                           <w:rtl/>
                         </w:rPr>
-                        <w:t xml:space="preserve">آدرس : تهران </w:t>
+                        <w:t>آدرس : تهران – خیابان ولیعصر (عج) نرسیده به پارک ساعی پلاک 2161 کد پستی :  1511813311</w:t>
                       </w:r>
                       <w:r>
                         <w:rPr>
-                          <w:rFonts w:ascii="Times New Roman" w:hAnsi="Times New Roman" w:cs="Times New Roman" w:hint="cs"/>
-                          <w:b/>
-                          <w:bCs/>
-                          <w:rtl/>
-                        </w:rPr>
-                        <w:t>–</w:t>
-                      </w:r>
-                      <w:r>
-                        <w:rPr>
-                          <w:rFonts w:cs="0 Nazanin" w:hint="cs"/>
-                          <w:b/>
-                          <w:bCs/>
-                          <w:rtl/>
-                        </w:rPr>
-                        <w:t xml:space="preserve"> خیابان ولیعصر (عج) نرسیده به پارک ساعی پلاک 2161 کد پستی :  1511813311</w:t>
-                      </w:r>
-                      <w:r>
-                        <w:rPr>
-                          <w:rFonts w:cs="0 Nazanin"/>
+                          <w:rFonts w:cstheme="minorHAnsi"/>
                           <w:b/>
                           <w:bCs/>
                         </w:rPr>
@@ -2385,7 +2314,7 @@
                       </w:r>
                       <w:r>
                         <w:rPr>
-                          <w:rFonts w:cs="0 Nazanin" w:hint="cs"/>
+                          <w:rFonts w:cstheme="minorHAnsi"/>
                           <w:b/>
                           <w:bCs/>
                           <w:rtl/>
@@ -2396,6 +2325,9 @@
                     <w:p>
                       <w:pPr>
                         <w:bidi/>
+                        <w:rPr>
+                          <w:rFonts w:cstheme="minorHAnsi"/>
+                        </w:rPr>
                       </w:pPr>
                     </w:p>
                   </w:txbxContent>
@@ -2412,17 +2344,25 @@
         <mc:AlternateContent>
           <mc:Choice Requires="wps">
             <w:drawing>
-              <wp:anchor distT="0" distB="0" distL="114300" distR="114300" simplePos="0" relativeHeight="251674624" behindDoc="0" locked="0" layoutInCell="1" allowOverlap="1" wp14:anchorId="5A192970" wp14:editId="12579877">
+              <wp:anchor distT="0" distB="0" distL="114300" distR="114300" simplePos="0" relativeHeight="251674624" behindDoc="0" locked="0" layoutInCell="1" allowOverlap="1" wp14:anchorId="547DE160" wp14:editId="7C3C107D">
                 <wp:simplePos x="0" y="0"/>
                 <wp:positionH relativeFrom="column">
-                  <wp:posOffset>-247650</wp:posOffset>
+                  <wp:posOffset>-247015</wp:posOffset>
                 </wp:positionH>
                 <wp:positionV relativeFrom="paragraph">
-                  <wp:posOffset>496240</wp:posOffset>
+                  <wp:posOffset>1762456</wp:posOffset>
                 </wp:positionV>
                 <wp:extent cx="6248400" cy="0"/>
                 <wp:effectExtent l="0" t="0" r="19050" b="19050"/>
-                <wp:wrapNone/>
+                <wp:wrapThrough wrapText="bothSides">
+                  <wp:wrapPolygon edited="0">
+                    <wp:start x="0" y="-1"/>
+                    <wp:lineTo x="0" y="-1"/>
+                    <wp:lineTo x="21600" y="-1"/>
+                    <wp:lineTo x="21600" y="-1"/>
+                    <wp:lineTo x="0" y="-1"/>
+                  </wp:wrapPolygon>
+                </wp:wrapThrough>
                 <wp:docPr id="14" name="Straight Connector 14"/>
                 <wp:cNvGraphicFramePr/>
                 <a:graphic xmlns:a="http://schemas.openxmlformats.org/drawingml/2006/main">
@@ -2461,8 +2401,9 @@
           </mc:Choice>
           <mc:Fallback>
             <w:pict>
-              <v:line w14:anchorId="1047D268" id="Straight Connector 14" o:spid="_x0000_s1026" style="position:absolute;z-index:251674624;visibility:visible;mso-wrap-style:square;mso-wrap-distance-left:9pt;mso-wrap-distance-top:0;mso-wrap-distance-right:9pt;mso-wrap-distance-bottom:0;mso-position-horizontal:absolute;mso-position-horizontal-relative:text;mso-position-vertical:absolute;mso-position-vertical-relative:text" from="-19.5pt,39.05pt" to="472.5pt,39.05pt" o:gfxdata="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" strokecolor="black [3200]" strokeweight="1.5pt">
+              <v:line w14:anchorId="53D72B2E" id="Straight Connector 14" o:spid="_x0000_s1026" style="position:absolute;z-index:251674624;visibility:visible;mso-wrap-style:square;mso-wrap-distance-left:9pt;mso-wrap-distance-top:0;mso-wrap-distance-right:9pt;mso-wrap-distance-bottom:0;mso-position-horizontal:absolute;mso-position-horizontal-relative:text;mso-position-vertical:absolute;mso-position-vertical-relative:text" from="-19.45pt,138.8pt" to="472.55pt,138.8pt" o:gfxdata="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" strokecolor="black [3200]" strokeweight="1.5pt">
                 <v:stroke joinstyle="miter"/>
+                <w10:wrap type="through"/>
               </v:line>
             </w:pict>
           </mc:Fallback>
@@ -2470,21 +2411,85 @@
       </w:r>
       <w:r>
         <w:rPr>
+          <w:rFonts w:cs="0 Nazanin"/>
+          <w:noProof/>
+          <w:sz w:val="26"/>
+          <w:szCs w:val="26"/>
+        </w:rPr>
+        <w:drawing>
+          <wp:anchor distT="0" distB="0" distL="114300" distR="114300" simplePos="0" relativeHeight="251682816" behindDoc="0" locked="0" layoutInCell="1" allowOverlap="1" wp14:anchorId="27518BD7" wp14:editId="7E6E7777">
+            <wp:simplePos x="0" y="0"/>
+            <wp:positionH relativeFrom="column">
+              <wp:posOffset>-211455</wp:posOffset>
+            </wp:positionH>
+            <wp:positionV relativeFrom="paragraph">
+              <wp:posOffset>492401</wp:posOffset>
+            </wp:positionV>
+            <wp:extent cx="979805" cy="731520"/>
+            <wp:effectExtent l="0" t="0" r="0" b="0"/>
+            <wp:wrapNone/>
+            <wp:docPr id="2" name="Picture 2"/>
+            <wp:cNvGraphicFramePr>
+              <a:graphicFrameLocks xmlns:a="http://schemas.openxmlformats.org/drawingml/2006/main" noChangeAspect="1"/>
+            </wp:cNvGraphicFramePr>
+            <a:graphic xmlns:a="http://schemas.openxmlformats.org/drawingml/2006/main">
+              <a:graphicData uri="http://schemas.openxmlformats.org/drawingml/2006/picture">
+                <pic:pic xmlns:pic="http://schemas.openxmlformats.org/drawingml/2006/picture">
+                  <pic:nvPicPr>
+                    <pic:cNvPr id="2" name="asli.jpeg"/>
+                    <pic:cNvPicPr/>
+                  </pic:nvPicPr>
+                  <pic:blipFill>
+                    <a:blip r:embed="rId8" cstate="print">
+                      <a:biLevel thresh="50000"/>
+                      <a:extLst>
+                        <a:ext uri="{28A0092B-C50C-407E-A947-70E740481C1C}">
+                          <a14:useLocalDpi xmlns:a14="http://schemas.microsoft.com/office/drawing/2010/main" val="0"/>
+                        </a:ext>
+                      </a:extLst>
+                    </a:blip>
+                    <a:stretch>
+                      <a:fillRect/>
+                    </a:stretch>
+                  </pic:blipFill>
+                  <pic:spPr>
+                    <a:xfrm>
+                      <a:off x="0" y="0"/>
+                      <a:ext cx="979805" cy="731520"/>
+                    </a:xfrm>
+                    <a:prstGeom prst="rect">
+                      <a:avLst/>
+                    </a:prstGeom>
+                  </pic:spPr>
+                </pic:pic>
+              </a:graphicData>
+            </a:graphic>
+            <wp14:sizeRelH relativeFrom="margin">
+              <wp14:pctWidth>0</wp14:pctWidth>
+            </wp14:sizeRelH>
+            <wp14:sizeRelV relativeFrom="margin">
+              <wp14:pctHeight>0</wp14:pctHeight>
+            </wp14:sizeRelV>
+          </wp:anchor>
+        </w:drawing>
+      </w:r>
+      <w:r>
+        <w:rPr>
           <w:noProof/>
         </w:rPr>
         <mc:AlternateContent>
           <mc:Choice Requires="wps">
             <w:drawing>
-              <wp:anchor distT="0" distB="0" distL="114300" distR="114300" simplePos="0" relativeHeight="251680768" behindDoc="1" locked="0" layoutInCell="1" allowOverlap="1" wp14:anchorId="3A9C1F82" wp14:editId="127190E0">
+              <wp:anchor distT="0" distB="0" distL="114300" distR="114300" simplePos="0" relativeHeight="251680768" behindDoc="1" locked="0" layoutInCell="1" allowOverlap="1" wp14:anchorId="6EEA118E" wp14:editId="24B06235">
                 <wp:simplePos x="0" y="0"/>
                 <wp:positionH relativeFrom="column">
                   <wp:posOffset>641350</wp:posOffset>
                 </wp:positionH>
                 <wp:positionV relativeFrom="paragraph">
-                  <wp:posOffset>1396467</wp:posOffset>
+                  <wp:posOffset>3190875</wp:posOffset>
                 </wp:positionV>
-                <wp:extent cx="4601210" cy="314325"/>
-                <wp:effectExtent l="0" t="0" r="27940" b="28575"/>
+                <wp:extent cx="4601210" cy="284480"/>
+                <wp:effectExtent l="0" t="0" r="27940" b="20320"/>
                 <wp:wrapNone/>
                 <wp:docPr id="18" name="Text Box 18"/>
                 <wp:cNvGraphicFramePr/>
@@ -2495,7 +2500,7 @@
                       <wps:spPr>
                         <a:xfrm>
                           <a:off x="0" y="0"/>
-                          <a:ext cx="4601210" cy="314325"/>
+                          <a:ext cx="4601210" cy="284480"/>
                         </a:xfrm>
                         <a:prstGeom prst="rect">
                           <a:avLst/>
@@ -2514,12 +2519,13 @@
                           <w:p>
                             <w:pPr>
                               <w:rPr>
+                                <w:rFonts w:cstheme="minorHAnsi"/>
                                 <w:lang w:bidi="fa-IR"/>
                               </w:rPr>
                             </w:pPr>
                             <w:r>
                               <w:rPr>
-                                <w:rFonts w:cs="0 Nazanin"/>
+                                <w:rFonts w:cstheme="minorHAnsi"/>
                                 <w:b/>
                                 <w:bCs/>
                                 <w:sz w:val="24"/>
@@ -2528,11 +2534,11 @@
                               </w:rPr>
                               <w:t xml:space="preserve">Website: </w:t>
                             </w:r>
-                            <w:hyperlink r:id="rId8" w:history="1">
+                            <w:hyperlink r:id="rId9" w:history="1">
                               <w:r>
                                 <w:rPr>
                                   <w:rStyle w:val="Hyperlink"/>
-                                  <w:rFonts w:cs="0 Nazanin"/>
+                                  <w:rFonts w:cstheme="minorHAnsi"/>
                                   <w:b/>
                                   <w:bCs/>
                                   <w:color w:val="000000" w:themeColor="text1"/>
@@ -2546,7 +2552,7 @@
                             </w:hyperlink>
                             <w:r>
                               <w:rPr>
-                                <w:rFonts w:cs="0 Nazanin"/>
+                                <w:rFonts w:cstheme="minorHAnsi"/>
                                 <w:b/>
                                 <w:bCs/>
                                 <w:color w:val="000000" w:themeColor="text1"/>
@@ -2558,7 +2564,7 @@
                             </w:r>
                             <w:r>
                               <w:rPr>
-                                <w:rFonts w:cs="0 Nazanin"/>
+                                <w:rFonts w:cstheme="minorHAnsi"/>
                                 <w:b/>
                                 <w:bCs/>
                                 <w:sz w:val="24"/>
@@ -2569,7 +2575,7 @@
                             </w:r>
                             <w:r>
                               <w:rPr>
-                                <w:rFonts w:cs="0 Nazanin"/>
+                                <w:rFonts w:cstheme="minorHAnsi"/>
                                 <w:b/>
                                 <w:bCs/>
                                 <w:sz w:val="24"/>
@@ -2602,18 +2608,19 @@
           </mc:Choice>
           <mc:Fallback>
             <w:pict>
-              <v:shape w14:anchorId="3A9C1F82" id="Text Box 18" o:spid="_x0000_s1033" type="#_x0000_t202" style="position:absolute;left:0;text-align:left;margin-left:50.5pt;margin-top:109.95pt;width:362.3pt;height:24.75pt;z-index:-251635712;visibility:visible;mso-wrap-style:square;mso-width-percent:0;mso-height-percent:0;mso-wrap-distance-left:9pt;mso-wrap-distance-top:0;mso-wrap-distance-right:9pt;mso-wrap-distance-bottom:0;mso-position-horizontal:absolute;mso-position-horizontal-relative:text;mso-position-vertical:absolute;mso-position-vertical-relative:text;mso-width-percent:0;mso-height-percent:0;mso-width-relative:margin;mso-height-relative:margin;v-text-anchor:top" o:gfxdata="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" fillcolor="white [3201]" strokecolor="white [3212]" strokeweight=".5pt">
+              <v:shape w14:anchorId="6EEA118E" id="Text Box 18" o:spid="_x0000_s1034" type="#_x0000_t202" style="position:absolute;left:0;text-align:left;margin-left:50.5pt;margin-top:251.25pt;width:362.3pt;height:22.4pt;z-index:-251635712;visibility:visible;mso-wrap-style:square;mso-width-percent:0;mso-height-percent:0;mso-wrap-distance-left:9pt;mso-wrap-distance-top:0;mso-wrap-distance-right:9pt;mso-wrap-distance-bottom:0;mso-position-horizontal:absolute;mso-position-horizontal-relative:text;mso-position-vertical:absolute;mso-position-vertical-relative:text;mso-width-percent:0;mso-height-percent:0;mso-width-relative:margin;mso-height-relative:margin;v-text-anchor:top" o:gfxdata="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" fillcolor="white [3201]" strokecolor="white [3212]" strokeweight=".5pt">
                 <v:textbox>
                   <w:txbxContent>
                     <w:p>
                       <w:pPr>
                         <w:rPr>
+                          <w:rFonts w:cstheme="minorHAnsi"/>
                           <w:lang w:bidi="fa-IR"/>
                         </w:rPr>
                       </w:pPr>
                       <w:r>
                         <w:rPr>
-                          <w:rFonts w:cs="0 Nazanin"/>
+                          <w:rFonts w:cstheme="minorHAnsi"/>
                           <w:b/>
                           <w:bCs/>
                           <w:sz w:val="24"/>
@@ -2622,11 +2629,11 @@
                         </w:rPr>
                         <w:t xml:space="preserve">Website: </w:t>
                       </w:r>
-                      <w:hyperlink r:id="rId9" w:history="1">
+                      <w:hyperlink r:id="rId10" w:history="1">
                         <w:r>
                           <w:rPr>
                             <w:rStyle w:val="Hyperlink"/>
-                            <w:rFonts w:cs="0 Nazanin"/>
+                            <w:rFonts w:cstheme="minorHAnsi"/>
                             <w:b/>
                             <w:bCs/>
                             <w:color w:val="000000" w:themeColor="text1"/>
@@ -2640,7 +2647,7 @@
                       </w:hyperlink>
                       <w:r>
                         <w:rPr>
-                          <w:rFonts w:cs="0 Nazanin"/>
+                          <w:rFonts w:cstheme="minorHAnsi"/>
                           <w:b/>
                           <w:bCs/>
                           <w:color w:val="000000" w:themeColor="text1"/>
@@ -2652,7 +2659,7 @@
                       </w:r>
                       <w:r>
                         <w:rPr>
-                          <w:rFonts w:cs="0 Nazanin"/>
+                          <w:rFonts w:cstheme="minorHAnsi"/>
                           <w:b/>
                           <w:bCs/>
                           <w:sz w:val="24"/>
@@ -2663,7 +2670,7 @@
                       </w:r>
                       <w:r>
                         <w:rPr>
-                          <w:rFonts w:cs="0 Nazanin"/>
+                          <w:rFonts w:cstheme="minorHAnsi"/>
                           <w:b/>
                           <w:bCs/>
                           <w:sz w:val="24"/>
@@ -3763,7 +3770,7 @@
 </file>
 
 <file path=customXml/itemProps1.xml><?xml version="1.0" encoding="utf-8"?>
-<ds:datastoreItem xmlns:ds="http://schemas.openxmlformats.org/officeDocument/2006/customXml" ds:itemID="{FEF219F0-1735-44CD-886F-D76ADAF08CA4}">
+<ds:datastoreItem xmlns:ds="http://schemas.openxmlformats.org/officeDocument/2006/customXml" ds:itemID="{D19B55B1-725D-4419-AE5A-BE3232D30BD0}">
   <ds:schemaRefs>
     <ds:schemaRef ds:uri="http://schemas.openxmlformats.org/officeDocument/2006/bibliography"/>
   </ds:schemaRefs>

</xml_diff>